<commit_message>
rest api is ready, but uncompleted and have bugs in service side. program works with old local usermanagementlogic
</commit_message>
<xml_diff>
--- a/documentation/apiWeNeed.docx
+++ b/documentation/apiWeNeed.docx
@@ -3,6 +3,7 @@
 <w:document xmlns:wpc="http://schemas.microsoft.com/office/word/2010/wordprocessingCanvas" xmlns:mc="http://schemas.openxmlformats.org/markup-compatibility/2006" xmlns:o="urn:schemas-microsoft-com:office:office" xmlns:r="http://schemas.openxmlformats.org/officeDocument/2006/relationships" xmlns:m="http://schemas.openxmlformats.org/officeDocument/2006/math" xmlns:v="urn:schemas-microsoft-com:vml" xmlns:wp14="http://schemas.microsoft.com/office/word/2010/wordprocessingDrawing" xmlns:wp="http://schemas.openxmlformats.org/drawingml/2006/wordprocessingDrawing" xmlns:w10="urn:schemas-microsoft-com:office:word" xmlns:w="http://schemas.openxmlformats.org/wordprocessingml/2006/main" xmlns:w14="http://schemas.microsoft.com/office/word/2010/wordml" xmlns:w15="http://schemas.microsoft.com/office/word/2012/wordml" xmlns:wpg="http://schemas.microsoft.com/office/word/2010/wordprocessingGroup" xmlns:wpi="http://schemas.microsoft.com/office/word/2010/wordprocessingInk" xmlns:wne="http://schemas.microsoft.com/office/word/2006/wordml" xmlns:wps="http://schemas.microsoft.com/office/word/2010/wordprocessingShape" mc:Ignorable="w14 w15 wp14">
   <w:body>
     <w:p>
+      <w:proofErr w:type="gramStart"/>
       <w:r>
         <w:rPr>
           <w:rStyle w:val="Heading1Char"/>
@@ -10,107 +11,404 @@
         <w:t>Models</w:t>
       </w:r>
       <w:r>
-        <w:t>(persistent units):</w:t>
-      </w:r>
-    </w:p>
-    <w:p>
-      <w:r>
-        <w:t>public class User {// any user in system: admin or driver</w:t>
-      </w:r>
-    </w:p>
-    <w:p>
-      <w:r>
-        <w:t xml:space="preserve">    private String id; //GUID string</w:t>
-      </w:r>
-    </w:p>
-    <w:p>
-      <w:r>
-        <w:t xml:space="preserve">    private String email;</w:t>
-      </w:r>
-    </w:p>
-    <w:p>
-      <w:r>
-        <w:t xml:space="preserve">    private String password;</w:t>
-      </w:r>
-    </w:p>
-    <w:p>
-      <w:r>
-        <w:t xml:space="preserve">    private String name;</w:t>
-      </w:r>
-    </w:p>
-    <w:p>
-      <w:r>
-        <w:t xml:space="preserve">    private boolean admin; // if user is admin</w:t>
-      </w:r>
-    </w:p>
-    <w:p>
-      <w:r>
-        <w:t xml:space="preserve">    private boolean deleted; //if marked as deleted</w:t>
-      </w:r>
-    </w:p>
-    <w:p>
-      <w:r>
-        <w:t xml:space="preserve">    private String street;</w:t>
-      </w:r>
-    </w:p>
-    <w:p>
-      <w:r>
-        <w:t xml:space="preserve">    private String address;</w:t>
-      </w:r>
-    </w:p>
-    <w:p>
-      <w:r>
-        <w:t xml:space="preserve">    private String plz;</w:t>
-      </w:r>
-    </w:p>
-    <w:p>
-      <w:r>
-        <w:t xml:space="preserve">    private String city;</w:t>
-      </w:r>
-    </w:p>
-    <w:p>
-      <w:r>
-        <w:t xml:space="preserve">    private String telephoneNumber;</w:t>
-      </w:r>
-    </w:p>
-    <w:p>
-      <w:r>
-        <w:t xml:space="preserve">    private TransportType transportType;</w:t>
-      </w:r>
-    </w:p>
-    <w:p>
-      <w:r>
-        <w:t xml:space="preserve">    private TelephoneType telephoneType;</w:t>
-      </w:r>
-    </w:p>
-    <w:p>
-      <w:r>
-        <w:t xml:space="preserve">    private String iban;</w:t>
-      </w:r>
-    </w:p>
-    <w:p>
-      <w:r>
-        <w:t xml:space="preserve">    private String bic;</w:t>
-      </w:r>
-    </w:p>
-    <w:p>
-      <w:r>
-        <w:t xml:space="preserve">    private ContractType contractType;</w:t>
-      </w:r>
-    </w:p>
-    <w:p>
-      <w:r>
-        <w:t xml:space="preserve">    private String base64Image; //image binary array in base64 form</w:t>
-      </w:r>
-    </w:p>
-    <w:p>
-      <w:r>
-        <w:t xml:space="preserve">    private int doneHours; // computable field , selected hours for current month</w:t>
-      </w:r>
-    </w:p>
-    <w:p>
-      <w:r>
-        <w:t xml:space="preserve">    private int diffPrevHours; //computable field, (planned hours(45) - selected hours) for current month if user contract is minijob else =0</w:t>
+        <w:t>(</w:t>
+      </w:r>
+      <w:proofErr w:type="gramEnd"/>
+      <w:r>
+        <w:t>persistent units):</w:t>
+      </w:r>
+    </w:p>
+    <w:p>
+      <w:proofErr w:type="gramStart"/>
+      <w:r>
+        <w:t>public</w:t>
+      </w:r>
+      <w:proofErr w:type="gramEnd"/>
+      <w:r>
+        <w:t xml:space="preserve"> class User {// any user in system: admin or driver</w:t>
+      </w:r>
+    </w:p>
+    <w:p>
+      <w:r>
+        <w:t xml:space="preserve">    </w:t>
+      </w:r>
+      <w:proofErr w:type="gramStart"/>
+      <w:r>
+        <w:t>private</w:t>
+      </w:r>
+      <w:proofErr w:type="gramEnd"/>
+      <w:r>
+        <w:t xml:space="preserve"> String id; //GUID string</w:t>
+      </w:r>
+    </w:p>
+    <w:p>
+      <w:r>
+        <w:t xml:space="preserve">    </w:t>
+      </w:r>
+      <w:proofErr w:type="gramStart"/>
+      <w:r>
+        <w:t>private</w:t>
+      </w:r>
+      <w:proofErr w:type="gramEnd"/>
+      <w:r>
+        <w:t xml:space="preserve"> String email;</w:t>
+      </w:r>
+    </w:p>
+    <w:p>
+      <w:r>
+        <w:t xml:space="preserve">    </w:t>
+      </w:r>
+      <w:proofErr w:type="gramStart"/>
+      <w:r>
+        <w:t>private</w:t>
+      </w:r>
+      <w:proofErr w:type="gramEnd"/>
+      <w:r>
+        <w:t xml:space="preserve"> String password;</w:t>
+      </w:r>
+    </w:p>
+    <w:p>
+      <w:r>
+        <w:t xml:space="preserve">    </w:t>
+      </w:r>
+      <w:proofErr w:type="gramStart"/>
+      <w:r>
+        <w:t>private</w:t>
+      </w:r>
+      <w:proofErr w:type="gramEnd"/>
+      <w:r>
+        <w:t xml:space="preserve"> String name;</w:t>
+      </w:r>
+    </w:p>
+    <w:p>
+      <w:r>
+        <w:t xml:space="preserve">    </w:t>
+      </w:r>
+      <w:proofErr w:type="gramStart"/>
+      <w:r>
+        <w:t>private</w:t>
+      </w:r>
+      <w:proofErr w:type="gramEnd"/>
+      <w:r>
+        <w:t xml:space="preserve"> </w:t>
+      </w:r>
+      <w:proofErr w:type="spellStart"/>
+      <w:r>
+        <w:t>boolean</w:t>
+      </w:r>
+      <w:proofErr w:type="spellEnd"/>
+      <w:r>
+        <w:t xml:space="preserve"> admin; // if user is admin</w:t>
+      </w:r>
+    </w:p>
+    <w:p>
+      <w:r>
+        <w:t xml:space="preserve">    </w:t>
+      </w:r>
+      <w:proofErr w:type="gramStart"/>
+      <w:r>
+        <w:t>private</w:t>
+      </w:r>
+      <w:proofErr w:type="gramEnd"/>
+      <w:r>
+        <w:t xml:space="preserve"> </w:t>
+      </w:r>
+      <w:proofErr w:type="spellStart"/>
+      <w:r>
+        <w:t>boolean</w:t>
+      </w:r>
+      <w:proofErr w:type="spellEnd"/>
+      <w:r>
+        <w:t xml:space="preserve"> deleted; //if marked as deleted</w:t>
+      </w:r>
+    </w:p>
+    <w:p>
+      <w:r>
+        <w:t xml:space="preserve">    </w:t>
+      </w:r>
+      <w:proofErr w:type="gramStart"/>
+      <w:r>
+        <w:t>private</w:t>
+      </w:r>
+      <w:proofErr w:type="gramEnd"/>
+      <w:r>
+        <w:t xml:space="preserve"> String street;</w:t>
+      </w:r>
+    </w:p>
+    <w:p>
+      <w:r>
+        <w:t xml:space="preserve">    </w:t>
+      </w:r>
+      <w:proofErr w:type="gramStart"/>
+      <w:r>
+        <w:t>private</w:t>
+      </w:r>
+      <w:proofErr w:type="gramEnd"/>
+      <w:r>
+        <w:t xml:space="preserve"> String address;</w:t>
+      </w:r>
+    </w:p>
+    <w:p>
+      <w:r>
+        <w:t xml:space="preserve">    </w:t>
+      </w:r>
+      <w:proofErr w:type="gramStart"/>
+      <w:r>
+        <w:t>private</w:t>
+      </w:r>
+      <w:proofErr w:type="gramEnd"/>
+      <w:r>
+        <w:t xml:space="preserve"> String </w:t>
+      </w:r>
+      <w:proofErr w:type="spellStart"/>
+      <w:r>
+        <w:t>plz</w:t>
+      </w:r>
+      <w:proofErr w:type="spellEnd"/>
+      <w:r>
+        <w:t>;</w:t>
+      </w:r>
+    </w:p>
+    <w:p>
+      <w:r>
+        <w:t xml:space="preserve">    </w:t>
+      </w:r>
+      <w:proofErr w:type="gramStart"/>
+      <w:r>
+        <w:t>private</w:t>
+      </w:r>
+      <w:proofErr w:type="gramEnd"/>
+      <w:r>
+        <w:t xml:space="preserve"> String city;</w:t>
+      </w:r>
+    </w:p>
+    <w:p>
+      <w:r>
+        <w:t xml:space="preserve">    </w:t>
+      </w:r>
+      <w:proofErr w:type="gramStart"/>
+      <w:r>
+        <w:t>private</w:t>
+      </w:r>
+      <w:proofErr w:type="gramEnd"/>
+      <w:r>
+        <w:t xml:space="preserve"> String </w:t>
+      </w:r>
+      <w:proofErr w:type="spellStart"/>
+      <w:r>
+        <w:t>telephoneNumber</w:t>
+      </w:r>
+      <w:proofErr w:type="spellEnd"/>
+      <w:r>
+        <w:t>;</w:t>
+      </w:r>
+    </w:p>
+    <w:p>
+      <w:r>
+        <w:t xml:space="preserve">    </w:t>
+      </w:r>
+      <w:proofErr w:type="gramStart"/>
+      <w:r>
+        <w:t>private</w:t>
+      </w:r>
+      <w:proofErr w:type="gramEnd"/>
+      <w:r>
+        <w:t xml:space="preserve"> </w:t>
+      </w:r>
+      <w:proofErr w:type="spellStart"/>
+      <w:r>
+        <w:t>TransportType</w:t>
+      </w:r>
+      <w:proofErr w:type="spellEnd"/>
+      <w:r>
+        <w:t xml:space="preserve"> </w:t>
+      </w:r>
+      <w:proofErr w:type="spellStart"/>
+      <w:r>
+        <w:t>transportType</w:t>
+      </w:r>
+      <w:proofErr w:type="spellEnd"/>
+      <w:r>
+        <w:t>;</w:t>
+      </w:r>
+    </w:p>
+    <w:p>
+      <w:r>
+        <w:t xml:space="preserve">    </w:t>
+      </w:r>
+      <w:proofErr w:type="gramStart"/>
+      <w:r>
+        <w:t>private</w:t>
+      </w:r>
+      <w:proofErr w:type="gramEnd"/>
+      <w:r>
+        <w:t xml:space="preserve"> </w:t>
+      </w:r>
+      <w:proofErr w:type="spellStart"/>
+      <w:r>
+        <w:t>TelephoneType</w:t>
+      </w:r>
+      <w:proofErr w:type="spellEnd"/>
+      <w:r>
+        <w:t xml:space="preserve"> </w:t>
+      </w:r>
+      <w:proofErr w:type="spellStart"/>
+      <w:r>
+        <w:t>telephoneType</w:t>
+      </w:r>
+      <w:proofErr w:type="spellEnd"/>
+      <w:r>
+        <w:t>;</w:t>
+      </w:r>
+    </w:p>
+    <w:p>
+      <w:r>
+        <w:t xml:space="preserve">    </w:t>
+      </w:r>
+      <w:proofErr w:type="gramStart"/>
+      <w:r>
+        <w:t>private</w:t>
+      </w:r>
+      <w:proofErr w:type="gramEnd"/>
+      <w:r>
+        <w:t xml:space="preserve"> String </w:t>
+      </w:r>
+      <w:proofErr w:type="spellStart"/>
+      <w:r>
+        <w:t>iban</w:t>
+      </w:r>
+      <w:proofErr w:type="spellEnd"/>
+      <w:r>
+        <w:t>;</w:t>
+      </w:r>
+    </w:p>
+    <w:p>
+      <w:r>
+        <w:t xml:space="preserve">    </w:t>
+      </w:r>
+      <w:proofErr w:type="gramStart"/>
+      <w:r>
+        <w:t>private</w:t>
+      </w:r>
+      <w:proofErr w:type="gramEnd"/>
+      <w:r>
+        <w:t xml:space="preserve"> String </w:t>
+      </w:r>
+      <w:proofErr w:type="spellStart"/>
+      <w:r>
+        <w:t>bic</w:t>
+      </w:r>
+      <w:proofErr w:type="spellEnd"/>
+      <w:r>
+        <w:t>;</w:t>
+      </w:r>
+    </w:p>
+    <w:p>
+      <w:r>
+        <w:t xml:space="preserve">    </w:t>
+      </w:r>
+      <w:proofErr w:type="gramStart"/>
+      <w:r>
+        <w:t>private</w:t>
+      </w:r>
+      <w:proofErr w:type="gramEnd"/>
+      <w:r>
+        <w:t xml:space="preserve"> </w:t>
+      </w:r>
+      <w:proofErr w:type="spellStart"/>
+      <w:r>
+        <w:t>ContractType</w:t>
+      </w:r>
+      <w:proofErr w:type="spellEnd"/>
+      <w:r>
+        <w:t xml:space="preserve"> </w:t>
+      </w:r>
+      <w:proofErr w:type="spellStart"/>
+      <w:r>
+        <w:t>contractType</w:t>
+      </w:r>
+      <w:proofErr w:type="spellEnd"/>
+      <w:r>
+        <w:t>;</w:t>
+      </w:r>
+    </w:p>
+    <w:p>
+      <w:r>
+        <w:t xml:space="preserve">    </w:t>
+      </w:r>
+      <w:proofErr w:type="gramStart"/>
+      <w:r>
+        <w:t>private</w:t>
+      </w:r>
+      <w:proofErr w:type="gramEnd"/>
+      <w:r>
+        <w:t xml:space="preserve"> String base64Image; //image binary array in base64 form</w:t>
+      </w:r>
+    </w:p>
+    <w:p>
+      <w:r>
+        <w:t xml:space="preserve">    </w:t>
+      </w:r>
+      <w:proofErr w:type="gramStart"/>
+      <w:r>
+        <w:t>private</w:t>
+      </w:r>
+      <w:proofErr w:type="gramEnd"/>
+      <w:r>
+        <w:t xml:space="preserve"> </w:t>
+      </w:r>
+      <w:proofErr w:type="spellStart"/>
+      <w:r>
+        <w:t>int</w:t>
+      </w:r>
+      <w:proofErr w:type="spellEnd"/>
+      <w:r>
+        <w:t xml:space="preserve"> </w:t>
+      </w:r>
+      <w:proofErr w:type="spellStart"/>
+      <w:r>
+        <w:t>doneHours</w:t>
+      </w:r>
+      <w:proofErr w:type="spellEnd"/>
+      <w:r>
+        <w:t>; // computable field , selected hours for current month</w:t>
+      </w:r>
+    </w:p>
+    <w:p>
+      <w:r>
+        <w:t xml:space="preserve">    </w:t>
+      </w:r>
+      <w:proofErr w:type="gramStart"/>
+      <w:r>
+        <w:t>private</w:t>
+      </w:r>
+      <w:proofErr w:type="gramEnd"/>
+      <w:r>
+        <w:t xml:space="preserve"> </w:t>
+      </w:r>
+      <w:proofErr w:type="spellStart"/>
+      <w:r>
+        <w:t>int</w:t>
+      </w:r>
+      <w:proofErr w:type="spellEnd"/>
+      <w:r>
+        <w:t xml:space="preserve"> </w:t>
+      </w:r>
+      <w:proofErr w:type="spellStart"/>
+      <w:r>
+        <w:t>diffPrevHours</w:t>
+      </w:r>
+      <w:proofErr w:type="spellEnd"/>
+      <w:r>
+        <w:t xml:space="preserve">; //computable field, (planned hours(45) - selected hours) for current month if user contract is </w:t>
+      </w:r>
+      <w:proofErr w:type="spellStart"/>
+      <w:r>
+        <w:t>minijob</w:t>
+      </w:r>
+      <w:proofErr w:type="spellEnd"/>
+      <w:r>
+        <w:t xml:space="preserve"> else =0</w:t>
       </w:r>
     </w:p>
     <w:p>
@@ -119,13 +417,42 @@
       </w:r>
     </w:p>
     <w:p>
-      <w:r>
-        <w:t>public class HourForecast { // defines manual forecasting for an hour</w:t>
-      </w:r>
-    </w:p>
-    <w:p>
-      <w:r>
-        <w:t xml:space="preserve">    private int count; // how many drivers needed for the hour</w:t>
+      <w:proofErr w:type="gramStart"/>
+      <w:r>
+        <w:t>public</w:t>
+      </w:r>
+      <w:proofErr w:type="gramEnd"/>
+      <w:r>
+        <w:t xml:space="preserve"> class </w:t>
+      </w:r>
+      <w:proofErr w:type="spellStart"/>
+      <w:r>
+        <w:t>HourForecast</w:t>
+      </w:r>
+      <w:proofErr w:type="spellEnd"/>
+      <w:r>
+        <w:t xml:space="preserve"> { // defines manual forecasting for an hour</w:t>
+      </w:r>
+    </w:p>
+    <w:p>
+      <w:r>
+        <w:t xml:space="preserve">    </w:t>
+      </w:r>
+      <w:proofErr w:type="gramStart"/>
+      <w:r>
+        <w:t>private</w:t>
+      </w:r>
+      <w:proofErr w:type="gramEnd"/>
+      <w:r>
+        <w:t xml:space="preserve"> </w:t>
+      </w:r>
+      <w:proofErr w:type="spellStart"/>
+      <w:r>
+        <w:t>int</w:t>
+      </w:r>
+      <w:proofErr w:type="spellEnd"/>
+      <w:r>
+        <w:t xml:space="preserve"> count; // how many drivers needed for the hour</w:t>
       </w:r>
     </w:p>
     <w:p>
@@ -134,13 +461,42 @@
       </w:r>
     </w:p>
     <w:p>
-      <w:r>
-        <w:t>public class ManualForecasting { // defines manual forecasting for all weeks</w:t>
-      </w:r>
-    </w:p>
-    <w:p>
-      <w:r>
-        <w:t xml:space="preserve">    private HourForecast[][] days; // 7*24 array for hour forecasting within week</w:t>
+      <w:proofErr w:type="gramStart"/>
+      <w:r>
+        <w:t>public</w:t>
+      </w:r>
+      <w:proofErr w:type="gramEnd"/>
+      <w:r>
+        <w:t xml:space="preserve"> class </w:t>
+      </w:r>
+      <w:proofErr w:type="spellStart"/>
+      <w:r>
+        <w:t>ManualForecasting</w:t>
+      </w:r>
+      <w:proofErr w:type="spellEnd"/>
+      <w:r>
+        <w:t xml:space="preserve"> { // defines manual forecasting for all weeks</w:t>
+      </w:r>
+    </w:p>
+    <w:p>
+      <w:r>
+        <w:t xml:space="preserve">    </w:t>
+      </w:r>
+      <w:proofErr w:type="gramStart"/>
+      <w:r>
+        <w:t>private</w:t>
+      </w:r>
+      <w:proofErr w:type="gramEnd"/>
+      <w:r>
+        <w:t xml:space="preserve"> </w:t>
+      </w:r>
+      <w:proofErr w:type="spellStart"/>
+      <w:r>
+        <w:t>HourForecast</w:t>
+      </w:r>
+      <w:proofErr w:type="spellEnd"/>
+      <w:r>
+        <w:t>[][] days; // 7*24 array for hour forecasting within week</w:t>
       </w:r>
     </w:p>
     <w:p>
@@ -149,19 +505,101 @@
       </w:r>
     </w:p>
     <w:p>
-      <w:r>
-        <w:t>public class HourStatistics { // parent class for AdminHourStatistics and DriverHourStatistics, defines current situation for the hour</w:t>
+      <w:proofErr w:type="gramStart"/>
+      <w:r>
+        <w:t>public</w:t>
+      </w:r>
+      <w:proofErr w:type="gramEnd"/>
+      <w:r>
+        <w:t xml:space="preserve"> class </w:t>
+      </w:r>
+      <w:proofErr w:type="spellStart"/>
+      <w:r>
+        <w:t>HourStatistics</w:t>
+      </w:r>
+      <w:proofErr w:type="spellEnd"/>
+      <w:r>
+        <w:t xml:space="preserve"> { // parent class for </w:t>
+      </w:r>
+      <w:proofErr w:type="spellStart"/>
+      <w:r>
+        <w:t>AdminHourStatistics</w:t>
+      </w:r>
+      <w:proofErr w:type="spellEnd"/>
+      <w:r>
+        <w:t xml:space="preserve"> and </w:t>
+      </w:r>
+      <w:proofErr w:type="spellStart"/>
+      <w:r>
+        <w:t>DriverHourStatistics</w:t>
+      </w:r>
+      <w:proofErr w:type="spellEnd"/>
+      <w:r>
+        <w:t>, defines current situation for the hour</w:t>
       </w:r>
     </w:p>
     <w:p>
       <w:r>
         <w:lastRenderedPageBreak/>
-        <w:t xml:space="preserve">    protected int plannedHours; // (proper hourForecasting.count - count of all drivers who registered for the hour) if current user is driver , else proper hourForecasting.count</w:t>
-      </w:r>
-    </w:p>
-    <w:p>
-      <w:r>
-        <w:t xml:space="preserve">    protected int index; // from 0 to 23, defining index of the hour within day</w:t>
+        <w:t xml:space="preserve">    </w:t>
+      </w:r>
+      <w:proofErr w:type="gramStart"/>
+      <w:r>
+        <w:t>protected</w:t>
+      </w:r>
+      <w:proofErr w:type="gramEnd"/>
+      <w:r>
+        <w:t xml:space="preserve"> </w:t>
+      </w:r>
+      <w:proofErr w:type="spellStart"/>
+      <w:r>
+        <w:t>int</w:t>
+      </w:r>
+      <w:proofErr w:type="spellEnd"/>
+      <w:r>
+        <w:t xml:space="preserve"> </w:t>
+      </w:r>
+      <w:proofErr w:type="spellStart"/>
+      <w:r>
+        <w:t>plannedHours</w:t>
+      </w:r>
+      <w:proofErr w:type="spellEnd"/>
+      <w:r>
+        <w:t xml:space="preserve">; // (proper </w:t>
+      </w:r>
+      <w:proofErr w:type="spellStart"/>
+      <w:r>
+        <w:t>hourForecasting.count</w:t>
+      </w:r>
+      <w:proofErr w:type="spellEnd"/>
+      <w:r>
+        <w:t xml:space="preserve"> - count of all drivers who registered for the hour) if current user is driver , else proper </w:t>
+      </w:r>
+      <w:proofErr w:type="spellStart"/>
+      <w:r>
+        <w:t>hourForecasting.count</w:t>
+      </w:r>
+      <w:proofErr w:type="spellEnd"/>
+    </w:p>
+    <w:p>
+      <w:r>
+        <w:t xml:space="preserve">    </w:t>
+      </w:r>
+      <w:proofErr w:type="gramStart"/>
+      <w:r>
+        <w:t>protected</w:t>
+      </w:r>
+      <w:proofErr w:type="gramEnd"/>
+      <w:r>
+        <w:t xml:space="preserve"> </w:t>
+      </w:r>
+      <w:proofErr w:type="spellStart"/>
+      <w:r>
+        <w:t>int</w:t>
+      </w:r>
+      <w:proofErr w:type="spellEnd"/>
+      <w:r>
+        <w:t xml:space="preserve"> index; // from 0 to 23, defining index of the hour within day</w:t>
       </w:r>
     </w:p>
     <w:p>
@@ -170,18 +608,103 @@
       </w:r>
     </w:p>
     <w:p>
-      <w:r>
-        <w:t>public class DriverHourStatistics extends HourStatistics {// defines current situation of the hour for driver</w:t>
-      </w:r>
-    </w:p>
-    <w:p>
-      <w:r>
-        <w:t xml:space="preserve">    private boolean selected; //if the hour selected by the driver whom dayStatistics field belongs</w:t>
-      </w:r>
-    </w:p>
-    <w:p>
-      <w:r>
-        <w:t xml:space="preserve">    private DriverDayStatistics dayStatistics; // parent object that holds all driverHourStatistics(current driverHourStatistics also)</w:t>
+      <w:proofErr w:type="gramStart"/>
+      <w:r>
+        <w:t>public</w:t>
+      </w:r>
+      <w:proofErr w:type="gramEnd"/>
+      <w:r>
+        <w:t xml:space="preserve"> class </w:t>
+      </w:r>
+      <w:proofErr w:type="spellStart"/>
+      <w:r>
+        <w:t>DriverHourStatistics</w:t>
+      </w:r>
+      <w:proofErr w:type="spellEnd"/>
+      <w:r>
+        <w:t xml:space="preserve"> extends </w:t>
+      </w:r>
+      <w:proofErr w:type="spellStart"/>
+      <w:r>
+        <w:t>HourStatistics</w:t>
+      </w:r>
+      <w:proofErr w:type="spellEnd"/>
+      <w:r>
+        <w:t xml:space="preserve"> {// defines current situation of the hour for driver</w:t>
+      </w:r>
+    </w:p>
+    <w:p>
+      <w:r>
+        <w:t xml:space="preserve">    </w:t>
+      </w:r>
+      <w:proofErr w:type="gramStart"/>
+      <w:r>
+        <w:t>private</w:t>
+      </w:r>
+      <w:proofErr w:type="gramEnd"/>
+      <w:r>
+        <w:t xml:space="preserve"> </w:t>
+      </w:r>
+      <w:proofErr w:type="spellStart"/>
+      <w:r>
+        <w:t>boolean</w:t>
+      </w:r>
+      <w:proofErr w:type="spellEnd"/>
+      <w:r>
+        <w:t xml:space="preserve"> selected; //if the hour selected by the driver whom </w:t>
+      </w:r>
+      <w:proofErr w:type="spellStart"/>
+      <w:r>
+        <w:t>dayStatistics</w:t>
+      </w:r>
+      <w:proofErr w:type="spellEnd"/>
+      <w:r>
+        <w:t xml:space="preserve"> field belongs</w:t>
+      </w:r>
+    </w:p>
+    <w:p>
+      <w:r>
+        <w:t xml:space="preserve">    </w:t>
+      </w:r>
+      <w:proofErr w:type="gramStart"/>
+      <w:r>
+        <w:t>private</w:t>
+      </w:r>
+      <w:proofErr w:type="gramEnd"/>
+      <w:r>
+        <w:t xml:space="preserve"> </w:t>
+      </w:r>
+      <w:proofErr w:type="spellStart"/>
+      <w:r>
+        <w:t>DriverDayStatistics</w:t>
+      </w:r>
+      <w:proofErr w:type="spellEnd"/>
+      <w:r>
+        <w:t xml:space="preserve"> </w:t>
+      </w:r>
+      <w:proofErr w:type="spellStart"/>
+      <w:r>
+        <w:t>dayStatistics</w:t>
+      </w:r>
+      <w:proofErr w:type="spellEnd"/>
+      <w:r>
+        <w:t xml:space="preserve">; // parent object that holds all </w:t>
+      </w:r>
+      <w:proofErr w:type="spellStart"/>
+      <w:r>
+        <w:t>driverHourStatistics</w:t>
+      </w:r>
+      <w:proofErr w:type="spellEnd"/>
+      <w:r>
+        <w:t xml:space="preserve">(current </w:t>
+      </w:r>
+      <w:proofErr w:type="spellStart"/>
+      <w:r>
+        <w:t>driverHourStatistics</w:t>
+      </w:r>
+      <w:proofErr w:type="spellEnd"/>
+      <w:r>
+        <w:t xml:space="preserve"> also)</w:t>
       </w:r>
     </w:p>
     <w:p>
@@ -190,23 +713,100 @@
       </w:r>
     </w:p>
     <w:p>
-      <w:r>
-        <w:t>public class DriverDayStatistics { // defines current situation of the day for driver</w:t>
-      </w:r>
-    </w:p>
-    <w:p>
-      <w:r>
-        <w:t xml:space="preserve">    protected String userId; // id of driver whom belongs this statistics</w:t>
-      </w:r>
-    </w:p>
-    <w:p>
-      <w:r>
-        <w:t xml:space="preserve">    protected LocalDate date; // date of the day</w:t>
-      </w:r>
-    </w:p>
-    <w:p>
-      <w:r>
-        <w:t xml:space="preserve">    protected DriverHourStatistics[] hourStatisticsArray; //hourStatistics for the day</w:t>
+      <w:proofErr w:type="gramStart"/>
+      <w:r>
+        <w:t>public</w:t>
+      </w:r>
+      <w:proofErr w:type="gramEnd"/>
+      <w:r>
+        <w:t xml:space="preserve"> class </w:t>
+      </w:r>
+      <w:proofErr w:type="spellStart"/>
+      <w:r>
+        <w:t>DriverDayStatistics</w:t>
+      </w:r>
+      <w:proofErr w:type="spellEnd"/>
+      <w:r>
+        <w:t xml:space="preserve"> { // defines current situation of the day for driver</w:t>
+      </w:r>
+    </w:p>
+    <w:p>
+      <w:r>
+        <w:t xml:space="preserve">    </w:t>
+      </w:r>
+      <w:proofErr w:type="gramStart"/>
+      <w:r>
+        <w:t>protected</w:t>
+      </w:r>
+      <w:proofErr w:type="gramEnd"/>
+      <w:r>
+        <w:t xml:space="preserve"> String </w:t>
+      </w:r>
+      <w:proofErr w:type="spellStart"/>
+      <w:r>
+        <w:t>userId</w:t>
+      </w:r>
+      <w:proofErr w:type="spellEnd"/>
+      <w:r>
+        <w:t>; // id of driver whom belongs this statistics</w:t>
+      </w:r>
+    </w:p>
+    <w:p>
+      <w:r>
+        <w:t xml:space="preserve">    </w:t>
+      </w:r>
+      <w:proofErr w:type="gramStart"/>
+      <w:r>
+        <w:t>protected</w:t>
+      </w:r>
+      <w:proofErr w:type="gramEnd"/>
+      <w:r>
+        <w:t xml:space="preserve"> </w:t>
+      </w:r>
+      <w:proofErr w:type="spellStart"/>
+      <w:r>
+        <w:t>LocalDate</w:t>
+      </w:r>
+      <w:proofErr w:type="spellEnd"/>
+      <w:r>
+        <w:t xml:space="preserve"> date; // date of the day</w:t>
+      </w:r>
+    </w:p>
+    <w:p>
+      <w:r>
+        <w:t xml:space="preserve">    </w:t>
+      </w:r>
+      <w:proofErr w:type="gramStart"/>
+      <w:r>
+        <w:t>protected</w:t>
+      </w:r>
+      <w:proofErr w:type="gramEnd"/>
+      <w:r>
+        <w:t xml:space="preserve"> </w:t>
+      </w:r>
+      <w:proofErr w:type="spellStart"/>
+      <w:r>
+        <w:t>DriverHourStatistics</w:t>
+      </w:r>
+      <w:proofErr w:type="spellEnd"/>
+      <w:r>
+        <w:t xml:space="preserve">[] </w:t>
+      </w:r>
+      <w:proofErr w:type="spellStart"/>
+      <w:r>
+        <w:t>hourStatisticsArray</w:t>
+      </w:r>
+      <w:proofErr w:type="spellEnd"/>
+      <w:r>
+        <w:t>; //</w:t>
+      </w:r>
+      <w:proofErr w:type="spellStart"/>
+      <w:r>
+        <w:t>hourStatistics</w:t>
+      </w:r>
+      <w:proofErr w:type="spellEnd"/>
+      <w:r>
+        <w:t xml:space="preserve"> for the day</w:t>
       </w:r>
     </w:p>
     <w:p>
@@ -215,23 +815,108 @@
       </w:r>
     </w:p>
     <w:p>
-      <w:r>
-        <w:t>public class DriverCalendarWeek {//defines current situation of the week for driver</w:t>
-      </w:r>
-    </w:p>
-    <w:p>
-      <w:r>
-        <w:t xml:space="preserve">    private String userId; // driver id</w:t>
-      </w:r>
-    </w:p>
-    <w:p>
-      <w:r>
-        <w:t xml:space="preserve">    private LocalDate beginDate; //begin date of the week</w:t>
-      </w:r>
-    </w:p>
-    <w:p>
-      <w:r>
-        <w:t xml:space="preserve">    private DriverDayStatistics[] dayStatisticsArray;// dayStatistics objects for the week</w:t>
+      <w:proofErr w:type="gramStart"/>
+      <w:r>
+        <w:t>public</w:t>
+      </w:r>
+      <w:proofErr w:type="gramEnd"/>
+      <w:r>
+        <w:t xml:space="preserve"> class </w:t>
+      </w:r>
+      <w:proofErr w:type="spellStart"/>
+      <w:r>
+        <w:t>DriverCalendarWeek</w:t>
+      </w:r>
+      <w:proofErr w:type="spellEnd"/>
+      <w:r>
+        <w:t xml:space="preserve"> {//defines current situation of the week for driver</w:t>
+      </w:r>
+    </w:p>
+    <w:p>
+      <w:r>
+        <w:t xml:space="preserve">    </w:t>
+      </w:r>
+      <w:proofErr w:type="gramStart"/>
+      <w:r>
+        <w:t>private</w:t>
+      </w:r>
+      <w:proofErr w:type="gramEnd"/>
+      <w:r>
+        <w:t xml:space="preserve"> String </w:t>
+      </w:r>
+      <w:proofErr w:type="spellStart"/>
+      <w:r>
+        <w:t>userId</w:t>
+      </w:r>
+      <w:proofErr w:type="spellEnd"/>
+      <w:r>
+        <w:t>; // driver id</w:t>
+      </w:r>
+    </w:p>
+    <w:p>
+      <w:r>
+        <w:t xml:space="preserve">    </w:t>
+      </w:r>
+      <w:proofErr w:type="gramStart"/>
+      <w:r>
+        <w:t>private</w:t>
+      </w:r>
+      <w:proofErr w:type="gramEnd"/>
+      <w:r>
+        <w:t xml:space="preserve"> </w:t>
+      </w:r>
+      <w:proofErr w:type="spellStart"/>
+      <w:r>
+        <w:t>LocalDate</w:t>
+      </w:r>
+      <w:proofErr w:type="spellEnd"/>
+      <w:r>
+        <w:t xml:space="preserve"> </w:t>
+      </w:r>
+      <w:proofErr w:type="spellStart"/>
+      <w:r>
+        <w:t>beginDate</w:t>
+      </w:r>
+      <w:proofErr w:type="spellEnd"/>
+      <w:r>
+        <w:t>; //begin date of the week</w:t>
+      </w:r>
+    </w:p>
+    <w:p>
+      <w:r>
+        <w:t xml:space="preserve">    </w:t>
+      </w:r>
+      <w:proofErr w:type="gramStart"/>
+      <w:r>
+        <w:t>private</w:t>
+      </w:r>
+      <w:proofErr w:type="gramEnd"/>
+      <w:r>
+        <w:t xml:space="preserve"> </w:t>
+      </w:r>
+      <w:proofErr w:type="spellStart"/>
+      <w:r>
+        <w:t>DriverDayStatistics</w:t>
+      </w:r>
+      <w:proofErr w:type="spellEnd"/>
+      <w:r>
+        <w:t xml:space="preserve">[] </w:t>
+      </w:r>
+      <w:proofErr w:type="spellStart"/>
+      <w:r>
+        <w:t>dayStatisticsArray</w:t>
+      </w:r>
+      <w:proofErr w:type="spellEnd"/>
+      <w:r>
+        <w:t xml:space="preserve">;// </w:t>
+      </w:r>
+      <w:proofErr w:type="spellStart"/>
+      <w:r>
+        <w:t>dayStatistics</w:t>
+      </w:r>
+      <w:proofErr w:type="spellEnd"/>
+      <w:r>
+        <w:t xml:space="preserve"> objects for the week</w:t>
       </w:r>
     </w:p>
     <w:p>
@@ -244,40 +929,165 @@
         <w:rPr>
           <w:rStyle w:val="Heading1Char"/>
         </w:rPr>
-        <w:t>View Models</w:t>
-      </w:r>
-      <w:r>
-        <w:t>(just for project logic, not persistent)</w:t>
-      </w:r>
-    </w:p>
-    <w:p>
-      <w:r>
-        <w:t>public class UserTableViewModel { //defines all parameters of filtering/sorting/paging/itemsPerPage</w:t>
-      </w:r>
-    </w:p>
-    <w:p>
-      <w:r>
-        <w:t xml:space="preserve">    private String sortingField; //sorting field</w:t>
-      </w:r>
-    </w:p>
-    <w:p>
-      <w:r>
-        <w:t xml:space="preserve">    private boolean reverse;// is sorting in reverse order</w:t>
-      </w:r>
-    </w:p>
-    <w:p>
-      <w:r>
-        <w:t xml:space="preserve">    private String keyword;// keyword for filtering</w:t>
-      </w:r>
-    </w:p>
-    <w:p>
-      <w:r>
-        <w:t xml:space="preserve">    private int beginIndex;// begin index after soring and filtering applied</w:t>
-      </w:r>
-    </w:p>
-    <w:p>
-      <w:r>
-        <w:t xml:space="preserve">    private int maxNumber;// max number of items to fetch</w:t>
+        <w:t xml:space="preserve">View </w:t>
+      </w:r>
+      <w:proofErr w:type="gramStart"/>
+      <w:r>
+        <w:rPr>
+          <w:rStyle w:val="Heading1Char"/>
+        </w:rPr>
+        <w:t>Models</w:t>
+      </w:r>
+      <w:r>
+        <w:t>(</w:t>
+      </w:r>
+      <w:proofErr w:type="gramEnd"/>
+      <w:r>
+        <w:t>just for project logic, not persistent)</w:t>
+      </w:r>
+    </w:p>
+    <w:p>
+      <w:proofErr w:type="gramStart"/>
+      <w:r>
+        <w:t>public</w:t>
+      </w:r>
+      <w:proofErr w:type="gramEnd"/>
+      <w:r>
+        <w:t xml:space="preserve"> class </w:t>
+      </w:r>
+      <w:proofErr w:type="spellStart"/>
+      <w:r>
+        <w:t>UserTableViewModel</w:t>
+      </w:r>
+      <w:proofErr w:type="spellEnd"/>
+      <w:r>
+        <w:t xml:space="preserve"> { //defines all parameters of filtering/sorting/paging/</w:t>
+      </w:r>
+      <w:proofErr w:type="spellStart"/>
+      <w:r>
+        <w:t>itemsPerPage</w:t>
+      </w:r>
+      <w:proofErr w:type="spellEnd"/>
+    </w:p>
+    <w:p>
+      <w:r>
+        <w:t xml:space="preserve">    </w:t>
+      </w:r>
+      <w:proofErr w:type="gramStart"/>
+      <w:r>
+        <w:t>private</w:t>
+      </w:r>
+      <w:proofErr w:type="gramEnd"/>
+      <w:r>
+        <w:t xml:space="preserve"> String </w:t>
+      </w:r>
+      <w:proofErr w:type="spellStart"/>
+      <w:r>
+        <w:t>sortingField</w:t>
+      </w:r>
+      <w:proofErr w:type="spellEnd"/>
+      <w:r>
+        <w:t>; //sorting field</w:t>
+      </w:r>
+    </w:p>
+    <w:p>
+      <w:r>
+        <w:t xml:space="preserve">    </w:t>
+      </w:r>
+      <w:proofErr w:type="gramStart"/>
+      <w:r>
+        <w:t>private</w:t>
+      </w:r>
+      <w:proofErr w:type="gramEnd"/>
+      <w:r>
+        <w:t xml:space="preserve"> </w:t>
+      </w:r>
+      <w:proofErr w:type="spellStart"/>
+      <w:r>
+        <w:t>boolean</w:t>
+      </w:r>
+      <w:proofErr w:type="spellEnd"/>
+      <w:r>
+        <w:t xml:space="preserve"> reverse;// is sorting in reverse order</w:t>
+      </w:r>
+    </w:p>
+    <w:p>
+      <w:r>
+        <w:t xml:space="preserve">    </w:t>
+      </w:r>
+      <w:proofErr w:type="gramStart"/>
+      <w:r>
+        <w:t>private</w:t>
+      </w:r>
+      <w:proofErr w:type="gramEnd"/>
+      <w:r>
+        <w:t xml:space="preserve"> String keyword;// keyword for filtering</w:t>
+      </w:r>
+    </w:p>
+    <w:p>
+      <w:r>
+        <w:t xml:space="preserve">    </w:t>
+      </w:r>
+      <w:proofErr w:type="gramStart"/>
+      <w:r>
+        <w:t>private</w:t>
+      </w:r>
+      <w:proofErr w:type="gramEnd"/>
+      <w:r>
+        <w:t xml:space="preserve"> </w:t>
+      </w:r>
+      <w:proofErr w:type="spellStart"/>
+      <w:r>
+        <w:t>int</w:t>
+      </w:r>
+      <w:proofErr w:type="spellEnd"/>
+      <w:r>
+        <w:t xml:space="preserve"> </w:t>
+      </w:r>
+      <w:proofErr w:type="spellStart"/>
+      <w:r>
+        <w:t>beginIndex</w:t>
+      </w:r>
+      <w:proofErr w:type="spellEnd"/>
+      <w:r>
+        <w:t xml:space="preserve">;// begin index after </w:t>
+      </w:r>
+      <w:proofErr w:type="spellStart"/>
+      <w:r>
+        <w:t>soring</w:t>
+      </w:r>
+      <w:proofErr w:type="spellEnd"/>
+      <w:r>
+        <w:t xml:space="preserve"> and filtering applied</w:t>
+      </w:r>
+    </w:p>
+    <w:p>
+      <w:r>
+        <w:t xml:space="preserve">    </w:t>
+      </w:r>
+      <w:proofErr w:type="gramStart"/>
+      <w:r>
+        <w:t>private</w:t>
+      </w:r>
+      <w:proofErr w:type="gramEnd"/>
+      <w:r>
+        <w:t xml:space="preserve"> </w:t>
+      </w:r>
+      <w:proofErr w:type="spellStart"/>
+      <w:r>
+        <w:t>int</w:t>
+      </w:r>
+      <w:proofErr w:type="spellEnd"/>
+      <w:r>
+        <w:t xml:space="preserve"> </w:t>
+      </w:r>
+      <w:proofErr w:type="spellStart"/>
+      <w:r>
+        <w:t>maxNumber</w:t>
+      </w:r>
+      <w:proofErr w:type="spellEnd"/>
+      <w:r>
+        <w:t>;// max number of items to fetch</w:t>
       </w:r>
     </w:p>
     <w:p>
@@ -286,24 +1096,125 @@
       </w:r>
     </w:p>
     <w:p>
-      <w:r>
-        <w:t>public class MonthStatistics { //defines month statistics(on the top of month acardion) for selected month(tab) in the main page(calendar view) for the user</w:t>
-      </w:r>
-    </w:p>
-    <w:p>
-      <w:r>
-        <w:t xml:space="preserve">    private int plannedHours; // for driver user type : 45 if minijob contract , else 0; for admin user type sum of forecasting data for days in month</w:t>
+      <w:proofErr w:type="gramStart"/>
+      <w:r>
+        <w:t>public</w:t>
+      </w:r>
+      <w:proofErr w:type="gramEnd"/>
+      <w:r>
+        <w:t xml:space="preserve"> class </w:t>
+      </w:r>
+      <w:proofErr w:type="spellStart"/>
+      <w:r>
+        <w:t>MonthStatistics</w:t>
+      </w:r>
+      <w:proofErr w:type="spellEnd"/>
+      <w:r>
+        <w:t xml:space="preserve"> { //defines month statistics(on the top of month </w:t>
+      </w:r>
+      <w:proofErr w:type="spellStart"/>
+      <w:r>
+        <w:t>acardion</w:t>
+      </w:r>
+      <w:proofErr w:type="spellEnd"/>
+      <w:r>
+        <w:t>) for selected month(tab) in the main page(calendar view) for the user</w:t>
+      </w:r>
+    </w:p>
+    <w:p>
+      <w:r>
+        <w:t xml:space="preserve">    </w:t>
+      </w:r>
+      <w:proofErr w:type="gramStart"/>
+      <w:r>
+        <w:t>private</w:t>
+      </w:r>
+      <w:proofErr w:type="gramEnd"/>
+      <w:r>
+        <w:t xml:space="preserve"> </w:t>
+      </w:r>
+      <w:proofErr w:type="spellStart"/>
+      <w:r>
+        <w:t>int</w:t>
+      </w:r>
+      <w:proofErr w:type="spellEnd"/>
+      <w:r>
+        <w:t xml:space="preserve"> </w:t>
+      </w:r>
+      <w:proofErr w:type="spellStart"/>
+      <w:r>
+        <w:t>plannedHours</w:t>
+      </w:r>
+      <w:proofErr w:type="spellEnd"/>
+      <w:r>
+        <w:t xml:space="preserve">; // for driver user type : 45 if </w:t>
+      </w:r>
+      <w:proofErr w:type="spellStart"/>
+      <w:r>
+        <w:t>minijob</w:t>
+      </w:r>
+      <w:proofErr w:type="spellEnd"/>
+      <w:r>
+        <w:t xml:space="preserve"> contract , else 0; for admin user type sum of forecasting data for days in month</w:t>
       </w:r>
     </w:p>
     <w:p>
       <w:r>
         <w:lastRenderedPageBreak/>
-        <w:t xml:space="preserve">    private int doneHours; // for driver user type : selected hours for the month; for admin user type all selected hours by all users in the system</w:t>
-      </w:r>
-    </w:p>
-    <w:p>
-      <w:r>
-        <w:t xml:space="preserve">    private LocalDate beginDate; // begin date of month</w:t>
+        <w:t xml:space="preserve">    </w:t>
+      </w:r>
+      <w:proofErr w:type="gramStart"/>
+      <w:r>
+        <w:t>private</w:t>
+      </w:r>
+      <w:proofErr w:type="gramEnd"/>
+      <w:r>
+        <w:t xml:space="preserve"> </w:t>
+      </w:r>
+      <w:proofErr w:type="spellStart"/>
+      <w:r>
+        <w:t>int</w:t>
+      </w:r>
+      <w:proofErr w:type="spellEnd"/>
+      <w:r>
+        <w:t xml:space="preserve"> </w:t>
+      </w:r>
+      <w:proofErr w:type="spellStart"/>
+      <w:r>
+        <w:t>doneHours</w:t>
+      </w:r>
+      <w:proofErr w:type="spellEnd"/>
+      <w:r>
+        <w:t>; // for driver user type : selected hours for the month; for admin user type all selected hours by all users in the system</w:t>
+      </w:r>
+    </w:p>
+    <w:p>
+      <w:r>
+        <w:t xml:space="preserve">    </w:t>
+      </w:r>
+      <w:proofErr w:type="gramStart"/>
+      <w:r>
+        <w:t>private</w:t>
+      </w:r>
+      <w:proofErr w:type="gramEnd"/>
+      <w:r>
+        <w:t xml:space="preserve"> </w:t>
+      </w:r>
+      <w:proofErr w:type="spellStart"/>
+      <w:r>
+        <w:t>LocalDate</w:t>
+      </w:r>
+      <w:proofErr w:type="spellEnd"/>
+      <w:r>
+        <w:t xml:space="preserve"> </w:t>
+      </w:r>
+      <w:proofErr w:type="spellStart"/>
+      <w:r>
+        <w:t>beginDate</w:t>
+      </w:r>
+      <w:proofErr w:type="spellEnd"/>
+      <w:r>
+        <w:t>; // begin date of month</w:t>
       </w:r>
     </w:p>
     <w:p>
@@ -312,18 +1223,79 @@
       </w:r>
     </w:p>
     <w:p>
-      <w:r>
-        <w:t>public class CalendarWeekLight { //defines a week</w:t>
-      </w:r>
-    </w:p>
-    <w:p>
-      <w:r>
-        <w:t xml:space="preserve">    private LocalDate beginDate; // begin date</w:t>
-      </w:r>
-    </w:p>
-    <w:p>
-      <w:r>
-        <w:t xml:space="preserve">    private LocalDate endDate; // end date</w:t>
+      <w:proofErr w:type="gramStart"/>
+      <w:r>
+        <w:t>public</w:t>
+      </w:r>
+      <w:proofErr w:type="gramEnd"/>
+      <w:r>
+        <w:t xml:space="preserve"> class </w:t>
+      </w:r>
+      <w:proofErr w:type="spellStart"/>
+      <w:r>
+        <w:t>CalendarWeekLight</w:t>
+      </w:r>
+      <w:proofErr w:type="spellEnd"/>
+      <w:r>
+        <w:t xml:space="preserve"> { //defines a week</w:t>
+      </w:r>
+    </w:p>
+    <w:p>
+      <w:r>
+        <w:t xml:space="preserve">    </w:t>
+      </w:r>
+      <w:proofErr w:type="gramStart"/>
+      <w:r>
+        <w:t>private</w:t>
+      </w:r>
+      <w:proofErr w:type="gramEnd"/>
+      <w:r>
+        <w:t xml:space="preserve"> </w:t>
+      </w:r>
+      <w:proofErr w:type="spellStart"/>
+      <w:r>
+        <w:t>LocalDate</w:t>
+      </w:r>
+      <w:proofErr w:type="spellEnd"/>
+      <w:r>
+        <w:t xml:space="preserve"> </w:t>
+      </w:r>
+      <w:proofErr w:type="spellStart"/>
+      <w:r>
+        <w:t>beginDate</w:t>
+      </w:r>
+      <w:proofErr w:type="spellEnd"/>
+      <w:r>
+        <w:t>; // begin date</w:t>
+      </w:r>
+    </w:p>
+    <w:p>
+      <w:r>
+        <w:t xml:space="preserve">    </w:t>
+      </w:r>
+      <w:proofErr w:type="gramStart"/>
+      <w:r>
+        <w:t>private</w:t>
+      </w:r>
+      <w:proofErr w:type="gramEnd"/>
+      <w:r>
+        <w:t xml:space="preserve"> </w:t>
+      </w:r>
+      <w:proofErr w:type="spellStart"/>
+      <w:r>
+        <w:t>LocalDate</w:t>
+      </w:r>
+      <w:proofErr w:type="spellEnd"/>
+      <w:r>
+        <w:t xml:space="preserve"> </w:t>
+      </w:r>
+      <w:proofErr w:type="spellStart"/>
+      <w:r>
+        <w:t>endDate</w:t>
+      </w:r>
+      <w:proofErr w:type="spellEnd"/>
+      <w:r>
+        <w:t>; // end date</w:t>
       </w:r>
     </w:p>
     <w:p>
@@ -332,18 +1304,87 @@
       </w:r>
     </w:p>
     <w:p>
-      <w:r>
-        <w:t>public class CalendarMonth { // defines a month</w:t>
-      </w:r>
-    </w:p>
-    <w:p>
-      <w:r>
-        <w:t xml:space="preserve">    private LocalDate beginDate; // begin date of the month</w:t>
-      </w:r>
-    </w:p>
-    <w:p>
-      <w:r>
-        <w:t xml:space="preserve">    private CalendarWeekLight[] calendarWeekLights; // calendarWeekLight objects of the month</w:t>
+      <w:proofErr w:type="gramStart"/>
+      <w:r>
+        <w:t>public</w:t>
+      </w:r>
+      <w:proofErr w:type="gramEnd"/>
+      <w:r>
+        <w:t xml:space="preserve"> class </w:t>
+      </w:r>
+      <w:proofErr w:type="spellStart"/>
+      <w:r>
+        <w:t>CalendarMonth</w:t>
+      </w:r>
+      <w:proofErr w:type="spellEnd"/>
+      <w:r>
+        <w:t xml:space="preserve"> { // defines a month</w:t>
+      </w:r>
+    </w:p>
+    <w:p>
+      <w:r>
+        <w:t xml:space="preserve">    </w:t>
+      </w:r>
+      <w:proofErr w:type="gramStart"/>
+      <w:r>
+        <w:t>private</w:t>
+      </w:r>
+      <w:proofErr w:type="gramEnd"/>
+      <w:r>
+        <w:t xml:space="preserve"> </w:t>
+      </w:r>
+      <w:proofErr w:type="spellStart"/>
+      <w:r>
+        <w:t>LocalDate</w:t>
+      </w:r>
+      <w:proofErr w:type="spellEnd"/>
+      <w:r>
+        <w:t xml:space="preserve"> </w:t>
+      </w:r>
+      <w:proofErr w:type="spellStart"/>
+      <w:r>
+        <w:t>beginDate</w:t>
+      </w:r>
+      <w:proofErr w:type="spellEnd"/>
+      <w:r>
+        <w:t>; // begin date of the month</w:t>
+      </w:r>
+    </w:p>
+    <w:p>
+      <w:r>
+        <w:t xml:space="preserve">    </w:t>
+      </w:r>
+      <w:proofErr w:type="gramStart"/>
+      <w:r>
+        <w:t>private</w:t>
+      </w:r>
+      <w:proofErr w:type="gramEnd"/>
+      <w:r>
+        <w:t xml:space="preserve"> </w:t>
+      </w:r>
+      <w:proofErr w:type="spellStart"/>
+      <w:r>
+        <w:t>CalendarWeekLight</w:t>
+      </w:r>
+      <w:proofErr w:type="spellEnd"/>
+      <w:r>
+        <w:t xml:space="preserve">[] </w:t>
+      </w:r>
+      <w:proofErr w:type="spellStart"/>
+      <w:r>
+        <w:t>calendarWeekLights</w:t>
+      </w:r>
+      <w:proofErr w:type="spellEnd"/>
+      <w:r>
+        <w:t xml:space="preserve">; // </w:t>
+      </w:r>
+      <w:proofErr w:type="spellStart"/>
+      <w:r>
+        <w:t>calendarWeekLight</w:t>
+      </w:r>
+      <w:proofErr w:type="spellEnd"/>
+      <w:r>
+        <w:t xml:space="preserve"> objects of the month</w:t>
       </w:r>
     </w:p>
     <w:p>
@@ -352,13 +1393,58 @@
       </w:r>
     </w:p>
     <w:p>
-      <w:r>
-        <w:t>public class CalendarViewModel { //defines all months in main page(calendar view) of the user</w:t>
-      </w:r>
-    </w:p>
-    <w:p>
-      <w:r>
-        <w:t xml:space="preserve">    private CalendarMonth[] calendarMonths; // all calendarMonth objects of the calendar for the user</w:t>
+      <w:proofErr w:type="gramStart"/>
+      <w:r>
+        <w:t>public</w:t>
+      </w:r>
+      <w:proofErr w:type="gramEnd"/>
+      <w:r>
+        <w:t xml:space="preserve"> class </w:t>
+      </w:r>
+      <w:proofErr w:type="spellStart"/>
+      <w:r>
+        <w:t>CalendarViewModel</w:t>
+      </w:r>
+      <w:proofErr w:type="spellEnd"/>
+      <w:r>
+        <w:t xml:space="preserve"> { //defines all months in main page(calendar view) of the user</w:t>
+      </w:r>
+    </w:p>
+    <w:p>
+      <w:r>
+        <w:t xml:space="preserve">    </w:t>
+      </w:r>
+      <w:proofErr w:type="gramStart"/>
+      <w:r>
+        <w:t>private</w:t>
+      </w:r>
+      <w:proofErr w:type="gramEnd"/>
+      <w:r>
+        <w:t xml:space="preserve"> </w:t>
+      </w:r>
+      <w:proofErr w:type="spellStart"/>
+      <w:r>
+        <w:t>CalendarMonth</w:t>
+      </w:r>
+      <w:proofErr w:type="spellEnd"/>
+      <w:r>
+        <w:t xml:space="preserve">[] </w:t>
+      </w:r>
+      <w:proofErr w:type="spellStart"/>
+      <w:r>
+        <w:t>calendarMonths</w:t>
+      </w:r>
+      <w:proofErr w:type="spellEnd"/>
+      <w:r>
+        <w:t xml:space="preserve">; // all </w:t>
+      </w:r>
+      <w:proofErr w:type="spellStart"/>
+      <w:r>
+        <w:t>calendarMonth</w:t>
+      </w:r>
+      <w:proofErr w:type="spellEnd"/>
+      <w:r>
+        <w:t xml:space="preserve"> objects of the calendar for the user</w:t>
       </w:r>
     </w:p>
     <w:p>
@@ -367,18 +1453,103 @@
       </w:r>
     </w:p>
     <w:p>
-      <w:r>
-        <w:t>public class AdminHourStatistics extends HourStatistics { // defines current situation of the day for admin</w:t>
-      </w:r>
-    </w:p>
-    <w:p>
-      <w:r>
-        <w:t xml:space="preserve">    private int doneHours; // count of all drivers who registered for the hour</w:t>
-      </w:r>
-    </w:p>
-    <w:p>
-      <w:r>
-        <w:t xml:space="preserve">    private AdminDayStatistics adminDayStatistics; // parent object that holds all adminHourStatistics(current adminHourStatistics also)</w:t>
+      <w:proofErr w:type="gramStart"/>
+      <w:r>
+        <w:t>public</w:t>
+      </w:r>
+      <w:proofErr w:type="gramEnd"/>
+      <w:r>
+        <w:t xml:space="preserve"> class </w:t>
+      </w:r>
+      <w:proofErr w:type="spellStart"/>
+      <w:r>
+        <w:t>AdminHourStatistics</w:t>
+      </w:r>
+      <w:proofErr w:type="spellEnd"/>
+      <w:r>
+        <w:t xml:space="preserve"> extends </w:t>
+      </w:r>
+      <w:proofErr w:type="spellStart"/>
+      <w:r>
+        <w:t>HourStatistics</w:t>
+      </w:r>
+      <w:proofErr w:type="spellEnd"/>
+      <w:r>
+        <w:t xml:space="preserve"> { // defines current situation of the day for admin</w:t>
+      </w:r>
+    </w:p>
+    <w:p>
+      <w:r>
+        <w:t xml:space="preserve">    </w:t>
+      </w:r>
+      <w:proofErr w:type="gramStart"/>
+      <w:r>
+        <w:t>private</w:t>
+      </w:r>
+      <w:proofErr w:type="gramEnd"/>
+      <w:r>
+        <w:t xml:space="preserve"> </w:t>
+      </w:r>
+      <w:proofErr w:type="spellStart"/>
+      <w:r>
+        <w:t>int</w:t>
+      </w:r>
+      <w:proofErr w:type="spellEnd"/>
+      <w:r>
+        <w:t xml:space="preserve"> </w:t>
+      </w:r>
+      <w:proofErr w:type="spellStart"/>
+      <w:r>
+        <w:t>doneHours</w:t>
+      </w:r>
+      <w:proofErr w:type="spellEnd"/>
+      <w:r>
+        <w:t>; // count of all drivers who registered for the hour</w:t>
+      </w:r>
+    </w:p>
+    <w:p>
+      <w:r>
+        <w:t xml:space="preserve">    </w:t>
+      </w:r>
+      <w:proofErr w:type="gramStart"/>
+      <w:r>
+        <w:t>private</w:t>
+      </w:r>
+      <w:proofErr w:type="gramEnd"/>
+      <w:r>
+        <w:t xml:space="preserve"> </w:t>
+      </w:r>
+      <w:proofErr w:type="spellStart"/>
+      <w:r>
+        <w:t>AdminDayStatistics</w:t>
+      </w:r>
+      <w:proofErr w:type="spellEnd"/>
+      <w:r>
+        <w:t xml:space="preserve"> </w:t>
+      </w:r>
+      <w:proofErr w:type="spellStart"/>
+      <w:r>
+        <w:t>adminDayStatistics</w:t>
+      </w:r>
+      <w:proofErr w:type="spellEnd"/>
+      <w:r>
+        <w:t xml:space="preserve">; // parent object that holds all </w:t>
+      </w:r>
+      <w:proofErr w:type="spellStart"/>
+      <w:r>
+        <w:t>adminHourStatistics</w:t>
+      </w:r>
+      <w:proofErr w:type="spellEnd"/>
+      <w:r>
+        <w:t xml:space="preserve">(current </w:t>
+      </w:r>
+      <w:proofErr w:type="spellStart"/>
+      <w:r>
+        <w:t>adminHourStatistics</w:t>
+      </w:r>
+      <w:proofErr w:type="spellEnd"/>
+      <w:r>
+        <w:t xml:space="preserve"> also)</w:t>
       </w:r>
     </w:p>
     <w:p>
@@ -387,18 +1558,79 @@
       </w:r>
     </w:p>
     <w:p>
-      <w:r>
-        <w:t>public class AdminDayStatistics {// defines current situation of the day for admin</w:t>
-      </w:r>
-    </w:p>
-    <w:p>
-      <w:r>
-        <w:t xml:space="preserve">    private LocalDate date;//date of the day</w:t>
-      </w:r>
-    </w:p>
-    <w:p>
-      <w:r>
-        <w:t xml:space="preserve">    private AdminHourStatistics[] adminHourStatisticsArray;//hourStatistics for the day</w:t>
+      <w:proofErr w:type="gramStart"/>
+      <w:r>
+        <w:t>public</w:t>
+      </w:r>
+      <w:proofErr w:type="gramEnd"/>
+      <w:r>
+        <w:t xml:space="preserve"> class </w:t>
+      </w:r>
+      <w:proofErr w:type="spellStart"/>
+      <w:r>
+        <w:t>AdminDayStatistics</w:t>
+      </w:r>
+      <w:proofErr w:type="spellEnd"/>
+      <w:r>
+        <w:t xml:space="preserve"> {// defines current situation of the day for admin</w:t>
+      </w:r>
+    </w:p>
+    <w:p>
+      <w:r>
+        <w:t xml:space="preserve">    </w:t>
+      </w:r>
+      <w:proofErr w:type="gramStart"/>
+      <w:r>
+        <w:t>private</w:t>
+      </w:r>
+      <w:proofErr w:type="gramEnd"/>
+      <w:r>
+        <w:t xml:space="preserve"> </w:t>
+      </w:r>
+      <w:proofErr w:type="spellStart"/>
+      <w:r>
+        <w:t>LocalDate</w:t>
+      </w:r>
+      <w:proofErr w:type="spellEnd"/>
+      <w:r>
+        <w:t xml:space="preserve"> date;//date of the day</w:t>
+      </w:r>
+    </w:p>
+    <w:p>
+      <w:r>
+        <w:t xml:space="preserve">    </w:t>
+      </w:r>
+      <w:proofErr w:type="gramStart"/>
+      <w:r>
+        <w:t>private</w:t>
+      </w:r>
+      <w:proofErr w:type="gramEnd"/>
+      <w:r>
+        <w:t xml:space="preserve"> </w:t>
+      </w:r>
+      <w:proofErr w:type="spellStart"/>
+      <w:r>
+        <w:t>AdminHourStatistics</w:t>
+      </w:r>
+      <w:proofErr w:type="spellEnd"/>
+      <w:r>
+        <w:t xml:space="preserve">[] </w:t>
+      </w:r>
+      <w:proofErr w:type="spellStart"/>
+      <w:r>
+        <w:t>adminHourStatisticsArray</w:t>
+      </w:r>
+      <w:proofErr w:type="spellEnd"/>
+      <w:r>
+        <w:t>;//</w:t>
+      </w:r>
+      <w:proofErr w:type="spellStart"/>
+      <w:r>
+        <w:t>hourStatistics</w:t>
+      </w:r>
+      <w:proofErr w:type="spellEnd"/>
+      <w:r>
+        <w:t xml:space="preserve"> for the day</w:t>
       </w:r>
     </w:p>
     <w:p>
@@ -407,18 +1639,87 @@
       </w:r>
     </w:p>
     <w:p>
-      <w:r>
-        <w:t>public class AdminCalendarWeek {//defines current situation of the week for admin</w:t>
-      </w:r>
-    </w:p>
-    <w:p>
-      <w:r>
-        <w:t xml:space="preserve">    private LocalDate beginDate; // begin date of the week</w:t>
-      </w:r>
-    </w:p>
-    <w:p>
-      <w:r>
-        <w:t xml:space="preserve">    private AdminDayStatistics[] adminDayStatisticsArray; //dayStatistics objects for the week</w:t>
+      <w:proofErr w:type="gramStart"/>
+      <w:r>
+        <w:t>public</w:t>
+      </w:r>
+      <w:proofErr w:type="gramEnd"/>
+      <w:r>
+        <w:t xml:space="preserve"> class </w:t>
+      </w:r>
+      <w:proofErr w:type="spellStart"/>
+      <w:r>
+        <w:t>AdminCalendarWeek</w:t>
+      </w:r>
+      <w:proofErr w:type="spellEnd"/>
+      <w:r>
+        <w:t xml:space="preserve"> {//defines current situation of the week for admin</w:t>
+      </w:r>
+    </w:p>
+    <w:p>
+      <w:r>
+        <w:t xml:space="preserve">    </w:t>
+      </w:r>
+      <w:proofErr w:type="gramStart"/>
+      <w:r>
+        <w:t>private</w:t>
+      </w:r>
+      <w:proofErr w:type="gramEnd"/>
+      <w:r>
+        <w:t xml:space="preserve"> </w:t>
+      </w:r>
+      <w:proofErr w:type="spellStart"/>
+      <w:r>
+        <w:t>LocalDate</w:t>
+      </w:r>
+      <w:proofErr w:type="spellEnd"/>
+      <w:r>
+        <w:t xml:space="preserve"> </w:t>
+      </w:r>
+      <w:proofErr w:type="spellStart"/>
+      <w:r>
+        <w:t>beginDate</w:t>
+      </w:r>
+      <w:proofErr w:type="spellEnd"/>
+      <w:r>
+        <w:t>; // begin date of the week</w:t>
+      </w:r>
+    </w:p>
+    <w:p>
+      <w:r>
+        <w:t xml:space="preserve">    </w:t>
+      </w:r>
+      <w:proofErr w:type="gramStart"/>
+      <w:r>
+        <w:t>private</w:t>
+      </w:r>
+      <w:proofErr w:type="gramEnd"/>
+      <w:r>
+        <w:t xml:space="preserve"> </w:t>
+      </w:r>
+      <w:proofErr w:type="spellStart"/>
+      <w:r>
+        <w:t>AdminDayStatistics</w:t>
+      </w:r>
+      <w:proofErr w:type="spellEnd"/>
+      <w:r>
+        <w:t xml:space="preserve">[] </w:t>
+      </w:r>
+      <w:proofErr w:type="spellStart"/>
+      <w:r>
+        <w:t>adminDayStatisticsArray</w:t>
+      </w:r>
+      <w:proofErr w:type="spellEnd"/>
+      <w:r>
+        <w:t>; //</w:t>
+      </w:r>
+      <w:proofErr w:type="spellStart"/>
+      <w:r>
+        <w:t>dayStatistics</w:t>
+      </w:r>
+      <w:proofErr w:type="spellEnd"/>
+      <w:r>
+        <w:t xml:space="preserve"> objects for the week</w:t>
       </w:r>
     </w:p>
     <w:p>
@@ -427,13 +1728,66 @@
       </w:r>
     </w:p>
     <w:p>
-      <w:r>
-        <w:t>public class DetailedDriverDayStatistics extends DriverDayStatistics { // defines driverDayStatistics + driverInfo string for driver whom the object belongs, used in admin's main page(calendar view)</w:t>
-      </w:r>
-    </w:p>
-    <w:p>
-      <w:r>
-        <w:t xml:space="preserve">    private String driverInfo; //driver info(name of driver)</w:t>
+      <w:proofErr w:type="gramStart"/>
+      <w:r>
+        <w:t>public</w:t>
+      </w:r>
+      <w:proofErr w:type="gramEnd"/>
+      <w:r>
+        <w:t xml:space="preserve"> class </w:t>
+      </w:r>
+      <w:proofErr w:type="spellStart"/>
+      <w:r>
+        <w:t>DetailedDriverDayStatistics</w:t>
+      </w:r>
+      <w:proofErr w:type="spellEnd"/>
+      <w:r>
+        <w:t xml:space="preserve"> extends </w:t>
+      </w:r>
+      <w:proofErr w:type="spellStart"/>
+      <w:r>
+        <w:t>DriverDayStatistics</w:t>
+      </w:r>
+      <w:proofErr w:type="spellEnd"/>
+      <w:r>
+        <w:t xml:space="preserve"> { // defines </w:t>
+      </w:r>
+      <w:proofErr w:type="spellStart"/>
+      <w:r>
+        <w:t>driverDayStatistics</w:t>
+      </w:r>
+      <w:proofErr w:type="spellEnd"/>
+      <w:r>
+        <w:t xml:space="preserve"> + </w:t>
+      </w:r>
+      <w:proofErr w:type="spellStart"/>
+      <w:r>
+        <w:t>driverInfo</w:t>
+      </w:r>
+      <w:proofErr w:type="spellEnd"/>
+      <w:r>
+        <w:t xml:space="preserve"> string for driver whom the object belongs, used in admin's main page(calendar view)</w:t>
+      </w:r>
+    </w:p>
+    <w:p>
+      <w:r>
+        <w:t xml:space="preserve">    </w:t>
+      </w:r>
+      <w:proofErr w:type="gramStart"/>
+      <w:r>
+        <w:t>private</w:t>
+      </w:r>
+      <w:proofErr w:type="gramEnd"/>
+      <w:r>
+        <w:t xml:space="preserve"> String </w:t>
+      </w:r>
+      <w:proofErr w:type="spellStart"/>
+      <w:r>
+        <w:t>driverInfo</w:t>
+      </w:r>
+      <w:proofErr w:type="spellEnd"/>
+      <w:r>
+        <w:t>; //driver info(name of driver)</w:t>
       </w:r>
     </w:p>
     <w:p>
@@ -443,18 +1797,79 @@
       </w:r>
     </w:p>
     <w:p>
-      <w:r>
-        <w:t>public class DetailedAdminDayStatistics { //defines day statistics for the opened day, used in admin main page(calendar view) after events: open month-&gt;open week-&gt;open day</w:t>
-      </w:r>
-    </w:p>
-    <w:p>
-      <w:r>
-        <w:t xml:space="preserve">    private LocalDate date; // date of the day</w:t>
-      </w:r>
-    </w:p>
-    <w:p>
-      <w:r>
-        <w:t xml:space="preserve">    private DetailedDriverDayStatistics[] detailedDriverDayStatisticsArray; //detailedDriverDayStatistics objects for the day</w:t>
+      <w:proofErr w:type="gramStart"/>
+      <w:r>
+        <w:t>public</w:t>
+      </w:r>
+      <w:proofErr w:type="gramEnd"/>
+      <w:r>
+        <w:t xml:space="preserve"> class </w:t>
+      </w:r>
+      <w:proofErr w:type="spellStart"/>
+      <w:r>
+        <w:t>DetailedAdminDayStatistics</w:t>
+      </w:r>
+      <w:proofErr w:type="spellEnd"/>
+      <w:r>
+        <w:t xml:space="preserve"> { //defines day statistics for the opened day, used in admin main page(calendar view) after events: open month-&gt;open week-&gt;open day</w:t>
+      </w:r>
+    </w:p>
+    <w:p>
+      <w:r>
+        <w:t xml:space="preserve">    </w:t>
+      </w:r>
+      <w:proofErr w:type="gramStart"/>
+      <w:r>
+        <w:t>private</w:t>
+      </w:r>
+      <w:proofErr w:type="gramEnd"/>
+      <w:r>
+        <w:t xml:space="preserve"> </w:t>
+      </w:r>
+      <w:proofErr w:type="spellStart"/>
+      <w:r>
+        <w:t>LocalDate</w:t>
+      </w:r>
+      <w:proofErr w:type="spellEnd"/>
+      <w:r>
+        <w:t xml:space="preserve"> date; // date of the day</w:t>
+      </w:r>
+    </w:p>
+    <w:p>
+      <w:r>
+        <w:t xml:space="preserve">    </w:t>
+      </w:r>
+      <w:proofErr w:type="gramStart"/>
+      <w:r>
+        <w:t>private</w:t>
+      </w:r>
+      <w:proofErr w:type="gramEnd"/>
+      <w:r>
+        <w:t xml:space="preserve"> </w:t>
+      </w:r>
+      <w:proofErr w:type="spellStart"/>
+      <w:r>
+        <w:t>DetailedDriverDayStatistics</w:t>
+      </w:r>
+      <w:proofErr w:type="spellEnd"/>
+      <w:r>
+        <w:t xml:space="preserve">[] </w:t>
+      </w:r>
+      <w:proofErr w:type="spellStart"/>
+      <w:r>
+        <w:t>detailedDriverDayStatisticsArray</w:t>
+      </w:r>
+      <w:proofErr w:type="spellEnd"/>
+      <w:r>
+        <w:t>; //</w:t>
+      </w:r>
+      <w:proofErr w:type="spellStart"/>
+      <w:r>
+        <w:t>detailedDriverDayStatistics</w:t>
+      </w:r>
+      <w:proofErr w:type="spellEnd"/>
+      <w:r>
+        <w:t xml:space="preserve"> objects for the day</w:t>
       </w:r>
     </w:p>
     <w:p>
@@ -476,7 +1891,15 @@
         </w:numPr>
       </w:pPr>
       <w:r>
-        <w:t>User getUserByEmail(String email)</w:t>
+        <w:t xml:space="preserve">User </w:t>
+      </w:r>
+      <w:proofErr w:type="spellStart"/>
+      <w:r>
+        <w:t>getUserByEmail</w:t>
+      </w:r>
+      <w:proofErr w:type="spellEnd"/>
+      <w:r>
+        <w:t>(String email)</w:t>
       </w:r>
     </w:p>
     <w:p>
@@ -488,7 +1911,15 @@
         </w:numPr>
       </w:pPr>
       <w:r>
-        <w:t>User getUserById(String id)</w:t>
+        <w:t xml:space="preserve">User </w:t>
+      </w:r>
+      <w:proofErr w:type="spellStart"/>
+      <w:r>
+        <w:t>getUserById</w:t>
+      </w:r>
+      <w:proofErr w:type="spellEnd"/>
+      <w:r>
+        <w:t>(String id)</w:t>
       </w:r>
     </w:p>
     <w:p>
@@ -500,7 +1931,15 @@
         </w:numPr>
       </w:pPr>
       <w:r>
-        <w:t>User insertOrUpdateUser(User user)</w:t>
+        <w:t xml:space="preserve">User </w:t>
+      </w:r>
+      <w:proofErr w:type="spellStart"/>
+      <w:r>
+        <w:t>insertOrUpdateUser</w:t>
+      </w:r>
+      <w:proofErr w:type="spellEnd"/>
+      <w:r>
+        <w:t>(User user)</w:t>
       </w:r>
       <w:r>
         <w:t xml:space="preserve"> – depending if user exists</w:t>
@@ -515,7 +1954,15 @@
         </w:numPr>
       </w:pPr>
       <w:r>
-        <w:t>User deleteUser(String id)</w:t>
+        <w:t xml:space="preserve">User </w:t>
+      </w:r>
+      <w:proofErr w:type="spellStart"/>
+      <w:r>
+        <w:t>deleteUser</w:t>
+      </w:r>
+      <w:proofErr w:type="spellEnd"/>
+      <w:r>
+        <w:t>(String id)</w:t>
       </w:r>
     </w:p>
     <w:p>
@@ -527,7 +1974,31 @@
         </w:numPr>
       </w:pPr>
       <w:r>
-        <w:t>User[] getSortedFilteredPagedUsersWithoutStatistics(UserTableViewModel userTableViewModel)</w:t>
+        <w:t xml:space="preserve">User[] </w:t>
+      </w:r>
+      <w:proofErr w:type="spellStart"/>
+      <w:r>
+        <w:t>getSortedFilteredPagedUsersWithoutStatistics</w:t>
+      </w:r>
+      <w:proofErr w:type="spellEnd"/>
+      <w:r>
+        <w:t>(</w:t>
+      </w:r>
+      <w:proofErr w:type="spellStart"/>
+      <w:r>
+        <w:t>UserTableViewModel</w:t>
+      </w:r>
+      <w:proofErr w:type="spellEnd"/>
+      <w:r>
+        <w:t xml:space="preserve"> </w:t>
+      </w:r>
+      <w:proofErr w:type="spellStart"/>
+      <w:r>
+        <w:t>userTableViewModel</w:t>
+      </w:r>
+      <w:proofErr w:type="spellEnd"/>
+      <w:r>
+        <w:t>)</w:t>
       </w:r>
     </w:p>
     <w:p>
@@ -538,8 +2009,21 @@
           <w:numId w:val="1"/>
         </w:numPr>
       </w:pPr>
-      <w:r>
-        <w:t>int getAllUsersCount()</w:t>
+      <w:proofErr w:type="spellStart"/>
+      <w:r>
+        <w:t>int</w:t>
+      </w:r>
+      <w:proofErr w:type="spellEnd"/>
+      <w:r>
+        <w:t xml:space="preserve"> </w:t>
+      </w:r>
+      <w:proofErr w:type="spellStart"/>
+      <w:r>
+        <w:t>getAllUsersCount</w:t>
+      </w:r>
+      <w:proofErr w:type="spellEnd"/>
+      <w:r>
+        <w:t>()</w:t>
       </w:r>
     </w:p>
     <w:p>
@@ -550,8 +2034,21 @@
           <w:numId w:val="1"/>
         </w:numPr>
       </w:pPr>
-      <w:r>
-        <w:t>ManualForecasting getManualForecasting()</w:t>
+      <w:proofErr w:type="spellStart"/>
+      <w:r>
+        <w:t>ManualForecasting</w:t>
+      </w:r>
+      <w:proofErr w:type="spellEnd"/>
+      <w:r>
+        <w:t xml:space="preserve"> </w:t>
+      </w:r>
+      <w:proofErr w:type="spellStart"/>
+      <w:r>
+        <w:t>getManualForecasting</w:t>
+      </w:r>
+      <w:proofErr w:type="spellEnd"/>
+      <w:r>
+        <w:t>()</w:t>
       </w:r>
     </w:p>
     <w:p>
@@ -563,7 +2060,31 @@
         </w:numPr>
       </w:pPr>
       <w:r>
-        <w:t>void setManualForecasting(ManualForecasting manualForecasting)</w:t>
+        <w:t xml:space="preserve">void </w:t>
+      </w:r>
+      <w:proofErr w:type="spellStart"/>
+      <w:r>
+        <w:t>setManualForecasting</w:t>
+      </w:r>
+      <w:proofErr w:type="spellEnd"/>
+      <w:r>
+        <w:t>(</w:t>
+      </w:r>
+      <w:proofErr w:type="spellStart"/>
+      <w:r>
+        <w:t>ManualForecasting</w:t>
+      </w:r>
+      <w:proofErr w:type="spellEnd"/>
+      <w:r>
+        <w:t xml:space="preserve"> </w:t>
+      </w:r>
+      <w:proofErr w:type="spellStart"/>
+      <w:r>
+        <w:t>manualForecasting</w:t>
+      </w:r>
+      <w:proofErr w:type="spellEnd"/>
+      <w:r>
+        <w:t>)</w:t>
       </w:r>
     </w:p>
     <w:p>
@@ -574,8 +2095,37 @@
           <w:numId w:val="1"/>
         </w:numPr>
       </w:pPr>
-      <w:r>
-        <w:t>DriverCalendarWeek getStatisticsForDriverWeek(DriverCalendarWeek driverCalendarWeekInDB)</w:t>
+      <w:proofErr w:type="spellStart"/>
+      <w:r>
+        <w:t>DriverCalendarWeek</w:t>
+      </w:r>
+      <w:proofErr w:type="spellEnd"/>
+      <w:r>
+        <w:t xml:space="preserve"> </w:t>
+      </w:r>
+      <w:proofErr w:type="spellStart"/>
+      <w:r>
+        <w:t>getStatisticsForDriverWeek</w:t>
+      </w:r>
+      <w:proofErr w:type="spellEnd"/>
+      <w:r>
+        <w:t>(</w:t>
+      </w:r>
+      <w:proofErr w:type="spellStart"/>
+      <w:r>
+        <w:t>DriverCalendarWeek</w:t>
+      </w:r>
+      <w:proofErr w:type="spellEnd"/>
+      <w:r>
+        <w:t xml:space="preserve"> </w:t>
+      </w:r>
+      <w:proofErr w:type="spellStart"/>
+      <w:r>
+        <w:t>driverCalendarWeekInDB</w:t>
+      </w:r>
+      <w:proofErr w:type="spellEnd"/>
+      <w:r>
+        <w:t>)</w:t>
       </w:r>
     </w:p>
     <w:p>
@@ -586,8 +2136,37 @@
           <w:numId w:val="1"/>
         </w:numPr>
       </w:pPr>
-      <w:r>
-        <w:t>DriverCalendarWeek getDriverCalendarWeekFromDB(User user, LocalDate beginDate)</w:t>
+      <w:proofErr w:type="spellStart"/>
+      <w:r>
+        <w:t>DriverCalendarWeek</w:t>
+      </w:r>
+      <w:proofErr w:type="spellEnd"/>
+      <w:r>
+        <w:t xml:space="preserve"> </w:t>
+      </w:r>
+      <w:proofErr w:type="spellStart"/>
+      <w:r>
+        <w:t>getDriverCalendarWeekFromDB</w:t>
+      </w:r>
+      <w:proofErr w:type="spellEnd"/>
+      <w:r>
+        <w:t xml:space="preserve">(User user, </w:t>
+      </w:r>
+      <w:proofErr w:type="spellStart"/>
+      <w:r>
+        <w:t>LocalDate</w:t>
+      </w:r>
+      <w:proofErr w:type="spellEnd"/>
+      <w:r>
+        <w:t xml:space="preserve"> </w:t>
+      </w:r>
+      <w:proofErr w:type="spellStart"/>
+      <w:r>
+        <w:t>beginDate</w:t>
+      </w:r>
+      <w:proofErr w:type="spellEnd"/>
+      <w:r>
+        <w:t>)</w:t>
       </w:r>
       <w:r>
         <w:t xml:space="preserve"> //without statistics</w:t>
@@ -601,8 +2180,37 @@
           <w:numId w:val="1"/>
         </w:numPr>
       </w:pPr>
-      <w:r>
-        <w:t>DriverCalendarWeek insertOrUpdateDriverCalendarWeek(DriverCalendarWeek driverCalendarWeek)</w:t>
+      <w:proofErr w:type="spellStart"/>
+      <w:r>
+        <w:t>DriverCalendarWeek</w:t>
+      </w:r>
+      <w:proofErr w:type="spellEnd"/>
+      <w:r>
+        <w:t xml:space="preserve"> </w:t>
+      </w:r>
+      <w:proofErr w:type="spellStart"/>
+      <w:r>
+        <w:t>insertOrUpdateDriverCalendarWeek</w:t>
+      </w:r>
+      <w:proofErr w:type="spellEnd"/>
+      <w:r>
+        <w:t>(</w:t>
+      </w:r>
+      <w:proofErr w:type="spellStart"/>
+      <w:r>
+        <w:t>DriverCalendarWeek</w:t>
+      </w:r>
+      <w:proofErr w:type="spellEnd"/>
+      <w:r>
+        <w:t xml:space="preserve"> </w:t>
+      </w:r>
+      <w:proofErr w:type="spellStart"/>
+      <w:r>
+        <w:t>driverCalendarWeek</w:t>
+      </w:r>
+      <w:proofErr w:type="spellEnd"/>
+      <w:r>
+        <w:t>)</w:t>
       </w:r>
       <w:r>
         <w:t xml:space="preserve"> </w:t>
@@ -610,11 +2218,16 @@
       <w:r>
         <w:t xml:space="preserve">– depending if </w:t>
       </w:r>
+      <w:proofErr w:type="spellStart"/>
       <w:r>
         <w:t>d</w:t>
       </w:r>
       <w:r>
-        <w:t xml:space="preserve">riverCalendarWeek </w:t>
+        <w:t>riverCalendarWeek</w:t>
+      </w:r>
+      <w:proofErr w:type="spellEnd"/>
+      <w:r>
+        <w:t xml:space="preserve"> </w:t>
       </w:r>
       <w:r>
         <w:t>exists</w:t>
@@ -628,8 +2241,37 @@
           <w:numId w:val="1"/>
         </w:numPr>
       </w:pPr>
-      <w:r>
-        <w:t>MonthStatistics getMonthStatisticsForDriverUser(User user, LocalDate monthBeginDate)</w:t>
+      <w:proofErr w:type="spellStart"/>
+      <w:r>
+        <w:t>MonthStatistics</w:t>
+      </w:r>
+      <w:proofErr w:type="spellEnd"/>
+      <w:r>
+        <w:t xml:space="preserve"> </w:t>
+      </w:r>
+      <w:proofErr w:type="spellStart"/>
+      <w:r>
+        <w:t>getMonthStatisticsForDriverUser</w:t>
+      </w:r>
+      <w:proofErr w:type="spellEnd"/>
+      <w:r>
+        <w:t xml:space="preserve">(User user, </w:t>
+      </w:r>
+      <w:proofErr w:type="spellStart"/>
+      <w:r>
+        <w:t>LocalDate</w:t>
+      </w:r>
+      <w:proofErr w:type="spellEnd"/>
+      <w:r>
+        <w:t xml:space="preserve"> </w:t>
+      </w:r>
+      <w:proofErr w:type="spellStart"/>
+      <w:r>
+        <w:t>monthBeginDate</w:t>
+      </w:r>
+      <w:proofErr w:type="spellEnd"/>
+      <w:r>
+        <w:t>)</w:t>
       </w:r>
     </w:p>
     <w:p>
@@ -640,8 +2282,37 @@
           <w:numId w:val="1"/>
         </w:numPr>
       </w:pPr>
-      <w:r>
-        <w:t>MonthStatistics getMonthStatisticsForAdminUser(LocalDate monthBeginDate)</w:t>
+      <w:proofErr w:type="spellStart"/>
+      <w:r>
+        <w:t>MonthStatistics</w:t>
+      </w:r>
+      <w:proofErr w:type="spellEnd"/>
+      <w:r>
+        <w:t xml:space="preserve"> </w:t>
+      </w:r>
+      <w:proofErr w:type="spellStart"/>
+      <w:r>
+        <w:t>getMonthStatisticsForAdminUser</w:t>
+      </w:r>
+      <w:proofErr w:type="spellEnd"/>
+      <w:r>
+        <w:t>(</w:t>
+      </w:r>
+      <w:proofErr w:type="spellStart"/>
+      <w:r>
+        <w:t>LocalDate</w:t>
+      </w:r>
+      <w:proofErr w:type="spellEnd"/>
+      <w:r>
+        <w:t xml:space="preserve"> </w:t>
+      </w:r>
+      <w:proofErr w:type="spellStart"/>
+      <w:r>
+        <w:t>monthBeginDate</w:t>
+      </w:r>
+      <w:proofErr w:type="spellEnd"/>
+      <w:r>
+        <w:t>)</w:t>
       </w:r>
     </w:p>
     <w:p>
@@ -652,8 +2323,37 @@
           <w:numId w:val="1"/>
         </w:numPr>
       </w:pPr>
-      <w:r>
-        <w:t>AdminCalendarWeek getAdminCalendarWeek(LocalDate beginDate)</w:t>
+      <w:proofErr w:type="spellStart"/>
+      <w:r>
+        <w:t>AdminCalendarWeek</w:t>
+      </w:r>
+      <w:proofErr w:type="spellEnd"/>
+      <w:r>
+        <w:t xml:space="preserve"> </w:t>
+      </w:r>
+      <w:proofErr w:type="spellStart"/>
+      <w:r>
+        <w:t>getAdminCalendarWeek</w:t>
+      </w:r>
+      <w:proofErr w:type="spellEnd"/>
+      <w:r>
+        <w:t>(</w:t>
+      </w:r>
+      <w:proofErr w:type="spellStart"/>
+      <w:r>
+        <w:t>LocalDate</w:t>
+      </w:r>
+      <w:proofErr w:type="spellEnd"/>
+      <w:r>
+        <w:t xml:space="preserve"> </w:t>
+      </w:r>
+      <w:proofErr w:type="spellStart"/>
+      <w:r>
+        <w:t>beginDate</w:t>
+      </w:r>
+      <w:proofErr w:type="spellEnd"/>
+      <w:r>
+        <w:t>)</w:t>
       </w:r>
     </w:p>
     <w:p>
@@ -664,8 +2364,37 @@
           <w:numId w:val="1"/>
         </w:numPr>
       </w:pPr>
-      <w:r>
-        <w:t>boolean driverHasCalendarWeek(User user, LocalDate beginDateOfProperWeek)</w:t>
+      <w:proofErr w:type="spellStart"/>
+      <w:r>
+        <w:t>boolean</w:t>
+      </w:r>
+      <w:proofErr w:type="spellEnd"/>
+      <w:r>
+        <w:t xml:space="preserve"> </w:t>
+      </w:r>
+      <w:proofErr w:type="spellStart"/>
+      <w:r>
+        <w:t>driverHasCalendarWeek</w:t>
+      </w:r>
+      <w:proofErr w:type="spellEnd"/>
+      <w:r>
+        <w:t xml:space="preserve">(User user, </w:t>
+      </w:r>
+      <w:proofErr w:type="spellStart"/>
+      <w:r>
+        <w:t>LocalDate</w:t>
+      </w:r>
+      <w:proofErr w:type="spellEnd"/>
+      <w:r>
+        <w:t xml:space="preserve"> </w:t>
+      </w:r>
+      <w:proofErr w:type="spellStart"/>
+      <w:r>
+        <w:t>beginDateOfProperWeek</w:t>
+      </w:r>
+      <w:proofErr w:type="spellEnd"/>
+      <w:r>
+        <w:t>)</w:t>
       </w:r>
     </w:p>
     <w:p>
@@ -676,8 +2405,29 @@
           <w:numId w:val="1"/>
         </w:numPr>
       </w:pPr>
-      <w:r>
-        <w:t>DetailedAdminDayStatistics getDetailedAdminDayStatistics(LocalDate date)</w:t>
+      <w:proofErr w:type="spellStart"/>
+      <w:r>
+        <w:t>DetailedAdminDayStatistics</w:t>
+      </w:r>
+      <w:proofErr w:type="spellEnd"/>
+      <w:r>
+        <w:t xml:space="preserve"> </w:t>
+      </w:r>
+      <w:proofErr w:type="spellStart"/>
+      <w:r>
+        <w:t>getDetailedAdminDayStatistics</w:t>
+      </w:r>
+      <w:proofErr w:type="spellEnd"/>
+      <w:r>
+        <w:t>(</w:t>
+      </w:r>
+      <w:proofErr w:type="spellStart"/>
+      <w:r>
+        <w:t>LocalDate</w:t>
+      </w:r>
+      <w:proofErr w:type="spellEnd"/>
+      <w:r>
+        <w:t xml:space="preserve"> date)</w:t>
       </w:r>
     </w:p>
     <w:p>
@@ -688,8 +2438,45 @@
           <w:numId w:val="1"/>
         </w:numPr>
       </w:pPr>
-      <w:r>
-        <w:t>DriverCalendarWeek getDriverCalendarWeekFromDB(String userId, LocalDate beginDateOfWeek)</w:t>
+      <w:proofErr w:type="spellStart"/>
+      <w:r>
+        <w:t>DriverCalendarWeek</w:t>
+      </w:r>
+      <w:proofErr w:type="spellEnd"/>
+      <w:r>
+        <w:t xml:space="preserve"> </w:t>
+      </w:r>
+      <w:proofErr w:type="spellStart"/>
+      <w:r>
+        <w:t>getDriverCalendarWeekFromDB</w:t>
+      </w:r>
+      <w:proofErr w:type="spellEnd"/>
+      <w:r>
+        <w:t xml:space="preserve">(String </w:t>
+      </w:r>
+      <w:proofErr w:type="spellStart"/>
+      <w:r>
+        <w:t>userId</w:t>
+      </w:r>
+      <w:proofErr w:type="spellEnd"/>
+      <w:r>
+        <w:t xml:space="preserve">, </w:t>
+      </w:r>
+      <w:proofErr w:type="spellStart"/>
+      <w:r>
+        <w:t>LocalDate</w:t>
+      </w:r>
+      <w:proofErr w:type="spellEnd"/>
+      <w:r>
+        <w:t xml:space="preserve"> </w:t>
+      </w:r>
+      <w:proofErr w:type="spellStart"/>
+      <w:r>
+        <w:t>beginDateOfWeek</w:t>
+      </w:r>
+      <w:proofErr w:type="spellEnd"/>
+      <w:r>
+        <w:t>)</w:t>
       </w:r>
     </w:p>
     <w:p>
@@ -700,8 +2487,37 @@
           <w:numId w:val="1"/>
         </w:numPr>
       </w:pPr>
-      <w:r>
-        <w:t>ArrayList&lt;User&gt; getActiveDriversForMonth(LocalDate beginDateOfMonth)</w:t>
+      <w:proofErr w:type="spellStart"/>
+      <w:r>
+        <w:t>ArrayList</w:t>
+      </w:r>
+      <w:proofErr w:type="spellEnd"/>
+      <w:r>
+        <w:t xml:space="preserve">&lt;User&gt; </w:t>
+      </w:r>
+      <w:proofErr w:type="spellStart"/>
+      <w:r>
+        <w:t>getActiveDriversForMonth</w:t>
+      </w:r>
+      <w:proofErr w:type="spellEnd"/>
+      <w:r>
+        <w:t>(</w:t>
+      </w:r>
+      <w:proofErr w:type="spellStart"/>
+      <w:r>
+        <w:t>LocalDate</w:t>
+      </w:r>
+      <w:proofErr w:type="spellEnd"/>
+      <w:r>
+        <w:t xml:space="preserve"> </w:t>
+      </w:r>
+      <w:proofErr w:type="spellStart"/>
+      <w:r>
+        <w:t>beginDateOfMonth</w:t>
+      </w:r>
+      <w:proofErr w:type="spellEnd"/>
+      <w:r>
+        <w:t>)</w:t>
       </w:r>
     </w:p>
     <w:p>
@@ -712,15 +2528,764 @@
           <w:numId w:val="1"/>
         </w:numPr>
       </w:pPr>
-      <w:r>
-        <w:t>ArrayList&lt;User&gt; getActiveDrivers()</w:t>
+      <w:proofErr w:type="spellStart"/>
+      <w:r>
+        <w:t>ArrayList</w:t>
+      </w:r>
+      <w:proofErr w:type="spellEnd"/>
+      <w:r>
+        <w:t xml:space="preserve">&lt;User&gt; </w:t>
+      </w:r>
+      <w:proofErr w:type="spellStart"/>
+      <w:r>
+        <w:t>getActiveDrivers</w:t>
+      </w:r>
+      <w:proofErr w:type="spellEnd"/>
+      <w:r>
+        <w:t>()</w:t>
       </w:r>
       <w:r>
         <w:t xml:space="preserve"> – for current date</w:t>
+      </w:r>
+    </w:p>
+    <w:p/>
+    <w:p>
+      <w:r>
+        <w:rPr>
+          <w:rStyle w:val="TitleChar"/>
+        </w:rPr>
+        <w:t>Models</w:t>
+      </w:r>
+      <w:r>
+        <w:t>:</w:t>
+      </w:r>
+    </w:p>
+    <w:p>
+      <w:r>
+        <w:t>We enter email and password in registration, but how get them back in get request?</w:t>
+      </w:r>
+    </w:p>
+    <w:p>
+      <w:r>
+        <w:t xml:space="preserve">    String email;</w:t>
+      </w:r>
+    </w:p>
+    <w:p>
+      <w:r>
+        <w:t xml:space="preserve">    String password;</w:t>
+      </w:r>
+      <w:r>
+        <w:t xml:space="preserve"> </w:t>
+      </w:r>
+    </w:p>
+    <w:p>
+      <w:r>
+        <w:t>Apart from this we have additional fields in our model, as we talked today you can save them as additional text field in your database:</w:t>
+      </w:r>
+    </w:p>
+    <w:p/>
+    <w:p>
+      <w:r>
+        <w:t xml:space="preserve">    String address; // additional field for address </w:t>
+      </w:r>
+      <w:proofErr w:type="spellStart"/>
+      <w:proofErr w:type="gramStart"/>
+      <w:r>
+        <w:t>detailes</w:t>
+      </w:r>
+      <w:proofErr w:type="spellEnd"/>
+      <w:r>
+        <w:t>(</w:t>
+      </w:r>
+      <w:proofErr w:type="gramEnd"/>
+      <w:r>
+        <w:t>floor, apartment number, etc.)</w:t>
+      </w:r>
+    </w:p>
+    <w:p>
+      <w:r>
+        <w:t xml:space="preserve">    </w:t>
+      </w:r>
+      <w:proofErr w:type="spellStart"/>
+      <w:r>
+        <w:t>TransportType</w:t>
+      </w:r>
+      <w:proofErr w:type="spellEnd"/>
+      <w:r>
+        <w:t xml:space="preserve"> </w:t>
+      </w:r>
+      <w:proofErr w:type="spellStart"/>
+      <w:r>
+        <w:t>transportType</w:t>
+      </w:r>
+      <w:proofErr w:type="spellEnd"/>
+      <w:proofErr w:type="gramStart"/>
+      <w:r>
+        <w:t>;/</w:t>
+      </w:r>
+      <w:proofErr w:type="gramEnd"/>
+      <w:r>
+        <w:t>/</w:t>
+      </w:r>
+      <w:proofErr w:type="spellStart"/>
+      <w:r>
+        <w:t>enum</w:t>
+      </w:r>
+      <w:proofErr w:type="spellEnd"/>
+    </w:p>
+    <w:p>
+      <w:r>
+        <w:t xml:space="preserve">    </w:t>
+      </w:r>
+      <w:proofErr w:type="spellStart"/>
+      <w:r>
+        <w:t>TelephoneType</w:t>
+      </w:r>
+      <w:proofErr w:type="spellEnd"/>
+      <w:r>
+        <w:t xml:space="preserve"> </w:t>
+      </w:r>
+      <w:proofErr w:type="spellStart"/>
+      <w:r>
+        <w:t>telephoneType</w:t>
+      </w:r>
+      <w:proofErr w:type="spellEnd"/>
+      <w:proofErr w:type="gramStart"/>
+      <w:r>
+        <w:t>;/</w:t>
+      </w:r>
+      <w:proofErr w:type="gramEnd"/>
+      <w:r>
+        <w:t>/</w:t>
+      </w:r>
+      <w:proofErr w:type="spellStart"/>
+      <w:r>
+        <w:t>enum</w:t>
+      </w:r>
+      <w:proofErr w:type="spellEnd"/>
+    </w:p>
+    <w:p>
+      <w:r>
+        <w:t xml:space="preserve">    String </w:t>
+      </w:r>
+      <w:proofErr w:type="spellStart"/>
+      <w:r>
+        <w:t>iban</w:t>
+      </w:r>
+      <w:proofErr w:type="spellEnd"/>
+      <w:r>
+        <w:t>;</w:t>
+      </w:r>
+    </w:p>
+    <w:p>
+      <w:r>
+        <w:t xml:space="preserve">    String </w:t>
+      </w:r>
+      <w:proofErr w:type="spellStart"/>
+      <w:r>
+        <w:t>bic</w:t>
+      </w:r>
+      <w:proofErr w:type="spellEnd"/>
+      <w:r>
+        <w:t>;</w:t>
+      </w:r>
+    </w:p>
+    <w:p>
+      <w:r>
+        <w:t xml:space="preserve">    </w:t>
+      </w:r>
+      <w:proofErr w:type="spellStart"/>
+      <w:r>
+        <w:t>ContractType</w:t>
+      </w:r>
+      <w:proofErr w:type="spellEnd"/>
+      <w:r>
+        <w:t xml:space="preserve"> </w:t>
+      </w:r>
+      <w:proofErr w:type="spellStart"/>
+      <w:r>
+        <w:t>contractType</w:t>
+      </w:r>
+      <w:proofErr w:type="spellEnd"/>
+      <w:proofErr w:type="gramStart"/>
+      <w:r>
+        <w:t>;/</w:t>
+      </w:r>
+      <w:proofErr w:type="gramEnd"/>
+      <w:r>
+        <w:t>/</w:t>
+      </w:r>
+      <w:proofErr w:type="spellStart"/>
+      <w:r>
+        <w:t>enum</w:t>
+      </w:r>
+      <w:proofErr w:type="spellEnd"/>
+    </w:p>
+    <w:p>
+      <w:r>
+        <w:t xml:space="preserve">    String base64Image</w:t>
+      </w:r>
+      <w:proofErr w:type="gramStart"/>
+      <w:r>
+        <w:t>;/</w:t>
+      </w:r>
+      <w:proofErr w:type="gramEnd"/>
+      <w:r>
+        <w:t>/string format of byte array of image, temporary solution by us</w:t>
+      </w:r>
+    </w:p>
+    <w:p>
+      <w:r>
+        <w:t xml:space="preserve">Apart from this we will keep String as a type for user.id and will use string form of your integer id: 1=”1” to keep simple and make changes minimum, it does not harm our code or solution </w:t>
+      </w:r>
+      <w:proofErr w:type="gramStart"/>
+      <w:r>
+        <w:t>performance(</w:t>
+      </w:r>
+      <w:proofErr w:type="gramEnd"/>
+      <w:r>
+        <w:t>or not so big performance gain).</w:t>
+      </w:r>
+    </w:p>
+    <w:p>
+      <w:r>
+        <w:rPr>
+          <w:rStyle w:val="TitleChar"/>
+        </w:rPr>
+        <w:t>Methods</w:t>
+      </w:r>
+      <w:r>
+        <w:t>:</w:t>
+      </w:r>
+    </w:p>
+    <w:p>
+      <w:r>
+        <w:t>How to add admin user by admin? Is it different or we can use /registration as well?</w:t>
+      </w:r>
+    </w:p>
+    <w:p>
+      <w:r>
+        <w:t>We need these functionality apart from you already have:</w:t>
+      </w:r>
+    </w:p>
+    <w:p>
+      <w:pPr>
+        <w:pStyle w:val="ListParagraph"/>
+        <w:numPr>
+          <w:ilvl w:val="0"/>
+          <w:numId w:val="2"/>
+        </w:numPr>
+      </w:pPr>
+      <w:r>
+        <w:t xml:space="preserve">Sorting by email, name, </w:t>
+      </w:r>
+      <w:proofErr w:type="spellStart"/>
+      <w:r>
+        <w:t>phonenumber</w:t>
+      </w:r>
+      <w:proofErr w:type="spellEnd"/>
+      <w:r>
+        <w:t>,</w:t>
+      </w:r>
+      <w:r>
+        <w:t xml:space="preserve"> </w:t>
+      </w:r>
+      <w:proofErr w:type="spellStart"/>
+      <w:r>
+        <w:t>contractType</w:t>
+      </w:r>
+      <w:proofErr w:type="spellEnd"/>
+      <w:r>
+        <w:t>,</w:t>
+      </w:r>
+      <w:r>
+        <w:t xml:space="preserve"> </w:t>
+      </w:r>
+      <w:r>
+        <w:t xml:space="preserve">status(active or </w:t>
+      </w:r>
+      <w:proofErr w:type="spellStart"/>
+      <w:r>
+        <w:t>deactive</w:t>
+      </w:r>
+      <w:proofErr w:type="spellEnd"/>
+      <w:r>
+        <w:t>)</w:t>
+      </w:r>
+    </w:p>
+    <w:p>
+      <w:pPr>
+        <w:pStyle w:val="ListParagraph"/>
+        <w:numPr>
+          <w:ilvl w:val="0"/>
+          <w:numId w:val="2"/>
+        </w:numPr>
+      </w:pPr>
+      <w:r>
+        <w:t>Filtering as: ‘name like ‘</w:t>
+      </w:r>
+      <w:proofErr w:type="spellStart"/>
+      <w:r>
+        <w:t>emin</w:t>
+      </w:r>
+      <w:proofErr w:type="spellEnd"/>
+      <w:r>
+        <w:t>’ || email like ‘</w:t>
+      </w:r>
+      <w:proofErr w:type="spellStart"/>
+      <w:r>
+        <w:t>emin</w:t>
+      </w:r>
+      <w:proofErr w:type="spellEnd"/>
+      <w:r>
+        <w:t xml:space="preserve">’ || </w:t>
+      </w:r>
+      <w:proofErr w:type="spellStart"/>
+      <w:r>
+        <w:t>phonenumber</w:t>
+      </w:r>
+      <w:proofErr w:type="spellEnd"/>
+      <w:r>
+        <w:t xml:space="preserve"> like ‘</w:t>
+      </w:r>
+      <w:proofErr w:type="spellStart"/>
+      <w:r>
+        <w:t>emin</w:t>
+      </w:r>
+      <w:proofErr w:type="spellEnd"/>
+      <w:r>
+        <w:t xml:space="preserve">’ </w:t>
+      </w:r>
+      <w:proofErr w:type="gramStart"/>
+      <w:r>
+        <w:t>’ .</w:t>
+      </w:r>
+      <w:proofErr w:type="gramEnd"/>
+      <w:r>
+        <w:t xml:space="preserve"> We have only one string to search for all three fields with OR clause.</w:t>
+      </w:r>
+    </w:p>
+    <w:p>
+      <w:pPr>
+        <w:pStyle w:val="ListParagraph"/>
+        <w:numPr>
+          <w:ilvl w:val="0"/>
+          <w:numId w:val="2"/>
+        </w:numPr>
+      </w:pPr>
+      <w:r>
+        <w:t xml:space="preserve">For reports we need active drivers as well, you can provide filtering by status too or just separate </w:t>
+      </w:r>
+      <w:proofErr w:type="spellStart"/>
+      <w:r>
+        <w:t>url</w:t>
+      </w:r>
+      <w:proofErr w:type="spellEnd"/>
+      <w:r>
+        <w:t xml:space="preserve"> for this functionality</w:t>
+      </w:r>
+    </w:p>
+    <w:p>
+      <w:pPr>
+        <w:rPr>
+          <w:rFonts w:ascii="Arial" w:hAnsi="Arial" w:cs="Arial"/>
+          <w:color w:val="222222"/>
+          <w:sz w:val="19"/>
+          <w:szCs w:val="19"/>
+          <w:shd w:val="clear" w:color="auto" w:fill="FFFFFF"/>
+        </w:rPr>
+      </w:pPr>
+      <w:proofErr w:type="spellStart"/>
+      <w:r>
+        <w:rPr>
+          <w:rFonts w:ascii="Arial" w:hAnsi="Arial" w:cs="Arial"/>
+          <w:color w:val="222222"/>
+          <w:sz w:val="19"/>
+          <w:szCs w:val="19"/>
+          <w:shd w:val="clear" w:color="auto" w:fill="FFFFFF"/>
+        </w:rPr>
+        <w:t>Additinally</w:t>
+      </w:r>
+      <w:proofErr w:type="spellEnd"/>
+      <w:r>
+        <w:rPr>
+          <w:rFonts w:ascii="Arial" w:hAnsi="Arial" w:cs="Arial"/>
+          <w:color w:val="222222"/>
+          <w:sz w:val="19"/>
+          <w:szCs w:val="19"/>
+          <w:shd w:val="clear" w:color="auto" w:fill="FFFFFF"/>
+        </w:rPr>
+        <w:t xml:space="preserve"> please add </w:t>
+      </w:r>
+      <w:proofErr w:type="spellStart"/>
+      <w:r>
+        <w:rPr>
+          <w:rFonts w:ascii="Arial" w:hAnsi="Arial" w:cs="Arial"/>
+          <w:color w:val="222222"/>
+          <w:sz w:val="19"/>
+          <w:szCs w:val="19"/>
+          <w:shd w:val="clear" w:color="auto" w:fill="FFFFFF"/>
+        </w:rPr>
+        <w:t>mailLocationId</w:t>
+      </w:r>
+      <w:proofErr w:type="spellEnd"/>
+      <w:r>
+        <w:rPr>
+          <w:rFonts w:ascii="Arial" w:hAnsi="Arial" w:cs="Arial"/>
+          <w:color w:val="222222"/>
+          <w:sz w:val="19"/>
+          <w:szCs w:val="19"/>
+          <w:shd w:val="clear" w:color="auto" w:fill="FFFFFF"/>
+        </w:rPr>
+        <w:t xml:space="preserve"> to driver object that returns</w:t>
+      </w:r>
+      <w:r>
+        <w:rPr>
+          <w:rFonts w:ascii="Arial" w:hAnsi="Arial" w:cs="Arial"/>
+          <w:color w:val="222222"/>
+          <w:sz w:val="19"/>
+          <w:szCs w:val="19"/>
+          <w:shd w:val="clear" w:color="auto" w:fill="FFFFFF"/>
+        </w:rPr>
+        <w:t>.</w:t>
+      </w:r>
+    </w:p>
+    <w:p>
+      <w:pPr>
+        <w:rPr>
+          <w:rFonts w:ascii="Arial" w:hAnsi="Arial" w:cs="Arial"/>
+          <w:color w:val="222222"/>
+          <w:sz w:val="19"/>
+          <w:szCs w:val="19"/>
+          <w:shd w:val="clear" w:color="auto" w:fill="FFFFFF"/>
+        </w:rPr>
+      </w:pPr>
+      <w:r>
+        <w:rPr>
+          <w:rFonts w:ascii="Arial" w:hAnsi="Arial" w:cs="Arial"/>
+          <w:color w:val="222222"/>
+          <w:sz w:val="19"/>
+          <w:szCs w:val="19"/>
+          <w:shd w:val="clear" w:color="auto" w:fill="FFFFFF"/>
+        </w:rPr>
+        <w:t xml:space="preserve">Can you please return user </w:t>
+      </w:r>
+      <w:proofErr w:type="gramStart"/>
+      <w:r>
+        <w:rPr>
+          <w:rFonts w:ascii="Arial" w:hAnsi="Arial" w:cs="Arial"/>
+          <w:color w:val="222222"/>
+          <w:sz w:val="19"/>
+          <w:szCs w:val="19"/>
+          <w:shd w:val="clear" w:color="auto" w:fill="FFFFFF"/>
+        </w:rPr>
+        <w:t>type(</w:t>
+      </w:r>
+      <w:proofErr w:type="gramEnd"/>
+      <w:r>
+        <w:rPr>
+          <w:rFonts w:ascii="Arial" w:hAnsi="Arial" w:cs="Arial"/>
+          <w:color w:val="222222"/>
+          <w:sz w:val="19"/>
+          <w:szCs w:val="19"/>
+          <w:shd w:val="clear" w:color="auto" w:fill="FFFFFF"/>
+        </w:rPr>
+        <w:t>admin or driver) or role array in  "/</w:t>
+      </w:r>
+      <w:proofErr w:type="spellStart"/>
+      <w:r>
+        <w:rPr>
+          <w:rFonts w:ascii="Arial" w:hAnsi="Arial" w:cs="Arial"/>
+          <w:color w:val="222222"/>
+          <w:sz w:val="19"/>
+          <w:szCs w:val="19"/>
+          <w:shd w:val="clear" w:color="auto" w:fill="FFFFFF"/>
+        </w:rPr>
+        <w:t>auth</w:t>
+      </w:r>
+      <w:proofErr w:type="spellEnd"/>
+      <w:r>
+        <w:rPr>
+          <w:rFonts w:ascii="Arial" w:hAnsi="Arial" w:cs="Arial"/>
+          <w:color w:val="222222"/>
+          <w:sz w:val="19"/>
+          <w:szCs w:val="19"/>
+          <w:shd w:val="clear" w:color="auto" w:fill="FFFFFF"/>
+        </w:rPr>
+        <w:t>/token"? I thing no way without this information in login scenario</w:t>
+      </w:r>
+    </w:p>
+    <w:p>
+      <w:pPr>
+        <w:rPr>
+          <w:rFonts w:ascii="Arial" w:hAnsi="Arial" w:cs="Arial"/>
+          <w:color w:val="222222"/>
+          <w:shd w:val="clear" w:color="auto" w:fill="FFFFFF"/>
+        </w:rPr>
+      </w:pPr>
+      <w:r>
+        <w:rPr>
+          <w:rFonts w:ascii="Arial" w:hAnsi="Arial" w:cs="Arial"/>
+          <w:color w:val="222222"/>
+          <w:shd w:val="clear" w:color="auto" w:fill="FFFFFF"/>
+        </w:rPr>
+        <w:t>H</w:t>
+      </w:r>
+      <w:r>
+        <w:rPr>
+          <w:rFonts w:ascii="Arial" w:hAnsi="Arial" w:cs="Arial"/>
+          <w:color w:val="222222"/>
+          <w:shd w:val="clear" w:color="auto" w:fill="FFFFFF"/>
+        </w:rPr>
+        <w:t xml:space="preserve">ow we can change password or user </w:t>
+      </w:r>
+      <w:proofErr w:type="gramStart"/>
+      <w:r>
+        <w:rPr>
+          <w:rFonts w:ascii="Arial" w:hAnsi="Arial" w:cs="Arial"/>
+          <w:color w:val="222222"/>
+          <w:shd w:val="clear" w:color="auto" w:fill="FFFFFF"/>
+        </w:rPr>
+        <w:t>type(</w:t>
+      </w:r>
+      <w:proofErr w:type="gramEnd"/>
+      <w:r>
+        <w:rPr>
+          <w:rFonts w:ascii="Arial" w:hAnsi="Arial" w:cs="Arial"/>
+          <w:color w:val="222222"/>
+          <w:shd w:val="clear" w:color="auto" w:fill="FFFFFF"/>
+        </w:rPr>
+        <w:t>admin to driver or otherwise)? We should allow to change type of existing user?</w:t>
+      </w:r>
+    </w:p>
+    <w:p>
+      <w:pPr>
+        <w:rPr>
+          <w:rFonts w:ascii="Arial" w:hAnsi="Arial" w:cs="Arial"/>
+          <w:color w:val="222222"/>
+          <w:sz w:val="19"/>
+          <w:szCs w:val="19"/>
+          <w:shd w:val="clear" w:color="auto" w:fill="FFFFFF"/>
+        </w:rPr>
+      </w:pPr>
+      <w:r>
+        <w:rPr>
+          <w:rFonts w:ascii="Arial" w:hAnsi="Arial" w:cs="Arial"/>
+          <w:color w:val="222222"/>
+          <w:sz w:val="19"/>
+          <w:szCs w:val="19"/>
+          <w:shd w:val="clear" w:color="auto" w:fill="FFFFFF"/>
+        </w:rPr>
+        <w:t xml:space="preserve">How to update admin </w:t>
+      </w:r>
+      <w:proofErr w:type="gramStart"/>
+      <w:r>
+        <w:rPr>
+          <w:rFonts w:ascii="Arial" w:hAnsi="Arial" w:cs="Arial"/>
+          <w:color w:val="222222"/>
+          <w:sz w:val="19"/>
+          <w:szCs w:val="19"/>
+          <w:shd w:val="clear" w:color="auto" w:fill="FFFFFF"/>
+        </w:rPr>
+        <w:t>user(</w:t>
+      </w:r>
+      <w:proofErr w:type="gramEnd"/>
+      <w:r>
+        <w:rPr>
+          <w:rFonts w:ascii="Arial" w:hAnsi="Arial" w:cs="Arial"/>
+          <w:color w:val="222222"/>
+          <w:sz w:val="19"/>
+          <w:szCs w:val="19"/>
+          <w:shd w:val="clear" w:color="auto" w:fill="FFFFFF"/>
+        </w:rPr>
+        <w:t xml:space="preserve">password and name)? Maybe to allow only driver CRUD for admins and let another application or database admin to admin users and do not show admin users in html user </w:t>
+      </w:r>
+      <w:proofErr w:type="gramStart"/>
+      <w:r>
+        <w:rPr>
+          <w:rFonts w:ascii="Arial" w:hAnsi="Arial" w:cs="Arial"/>
+          <w:color w:val="222222"/>
+          <w:sz w:val="19"/>
+          <w:szCs w:val="19"/>
+          <w:shd w:val="clear" w:color="auto" w:fill="FFFFFF"/>
+        </w:rPr>
+        <w:t>table ?</w:t>
+      </w:r>
+      <w:proofErr w:type="gramEnd"/>
+    </w:p>
+    <w:p>
+      <w:pPr>
+        <w:spacing w:after="0" w:line="240" w:lineRule="auto"/>
+        <w:rPr>
+          <w:rFonts w:ascii="Times New Roman" w:eastAsia="Times New Roman" w:hAnsi="Times New Roman" w:cs="Times New Roman"/>
+          <w:sz w:val="24"/>
+          <w:szCs w:val="24"/>
+          <w:lang w:eastAsia="en-GB"/>
+        </w:rPr>
+      </w:pPr>
+      <w:r>
+        <w:rPr>
+          <w:rFonts w:ascii="Arial" w:eastAsia="Times New Roman" w:hAnsi="Arial" w:cs="Arial"/>
+          <w:color w:val="222222"/>
+          <w:sz w:val="24"/>
+          <w:szCs w:val="24"/>
+          <w:shd w:val="clear" w:color="auto" w:fill="FFFFFF"/>
+          <w:lang w:eastAsia="en-GB"/>
+        </w:rPr>
+        <w:t>There are some fields that you have but we do not, for example:</w:t>
+      </w:r>
+    </w:p>
+    <w:p>
+      <w:pPr>
+        <w:spacing w:after="0" w:line="240" w:lineRule="auto"/>
+        <w:rPr>
+          <w:rFonts w:ascii="Arial" w:eastAsia="Times New Roman" w:hAnsi="Arial" w:cs="Arial"/>
+          <w:color w:val="222222"/>
+          <w:sz w:val="24"/>
+          <w:szCs w:val="24"/>
+          <w:lang w:eastAsia="en-GB"/>
+        </w:rPr>
+      </w:pPr>
+      <w:proofErr w:type="gramStart"/>
+      <w:r>
+        <w:rPr>
+          <w:rFonts w:ascii="Arial" w:eastAsia="Times New Roman" w:hAnsi="Arial" w:cs="Arial"/>
+          <w:color w:val="222222"/>
+          <w:sz w:val="24"/>
+          <w:szCs w:val="24"/>
+          <w:lang w:eastAsia="en-GB"/>
+        </w:rPr>
+        <w:t>gender</w:t>
+      </w:r>
+      <w:proofErr w:type="gramEnd"/>
+      <w:r>
+        <w:rPr>
+          <w:rFonts w:ascii="Arial" w:eastAsia="Times New Roman" w:hAnsi="Arial" w:cs="Arial"/>
+          <w:color w:val="222222"/>
+          <w:sz w:val="24"/>
+          <w:szCs w:val="24"/>
+          <w:lang w:eastAsia="en-GB"/>
+        </w:rPr>
+        <w:t xml:space="preserve">, company, </w:t>
+      </w:r>
+      <w:proofErr w:type="spellStart"/>
+      <w:r>
+        <w:rPr>
+          <w:rFonts w:ascii="Arial" w:eastAsia="Times New Roman" w:hAnsi="Arial" w:cs="Arial"/>
+          <w:color w:val="222222"/>
+          <w:sz w:val="24"/>
+          <w:szCs w:val="24"/>
+          <w:lang w:eastAsia="en-GB"/>
+        </w:rPr>
+        <w:t>care_of</w:t>
+      </w:r>
+      <w:proofErr w:type="spellEnd"/>
+      <w:r>
+        <w:rPr>
+          <w:rFonts w:ascii="Arial" w:eastAsia="Times New Roman" w:hAnsi="Arial" w:cs="Arial"/>
+          <w:color w:val="222222"/>
+          <w:sz w:val="24"/>
+          <w:szCs w:val="24"/>
+          <w:lang w:eastAsia="en-GB"/>
+        </w:rPr>
+        <w:t>, </w:t>
+      </w:r>
+      <w:proofErr w:type="spellStart"/>
+      <w:r>
+        <w:rPr>
+          <w:rFonts w:ascii="Arial" w:eastAsia="Times New Roman" w:hAnsi="Arial" w:cs="Arial"/>
+          <w:color w:val="222222"/>
+          <w:sz w:val="24"/>
+          <w:szCs w:val="24"/>
+          <w:lang w:eastAsia="en-GB"/>
+        </w:rPr>
+        <w:t>country_code</w:t>
+      </w:r>
+      <w:proofErr w:type="spellEnd"/>
+      <w:r>
+        <w:rPr>
+          <w:rFonts w:ascii="Arial" w:eastAsia="Times New Roman" w:hAnsi="Arial" w:cs="Arial"/>
+          <w:color w:val="222222"/>
+          <w:sz w:val="24"/>
+          <w:szCs w:val="24"/>
+          <w:lang w:eastAsia="en-GB"/>
+        </w:rPr>
+        <w:t xml:space="preserve"> and etc.</w:t>
+      </w:r>
+    </w:p>
+    <w:p>
+      <w:pPr>
+        <w:spacing w:after="0" w:line="240" w:lineRule="auto"/>
+        <w:rPr>
+          <w:rFonts w:ascii="Arial" w:eastAsia="Times New Roman" w:hAnsi="Arial" w:cs="Arial"/>
+          <w:color w:val="222222"/>
+          <w:sz w:val="24"/>
+          <w:szCs w:val="24"/>
+          <w:lang w:eastAsia="en-GB"/>
+        </w:rPr>
+      </w:pPr>
+      <w:r>
+        <w:rPr>
+          <w:rFonts w:ascii="Arial" w:eastAsia="Times New Roman" w:hAnsi="Arial" w:cs="Arial"/>
+          <w:color w:val="222222"/>
+          <w:sz w:val="24"/>
+          <w:szCs w:val="24"/>
+          <w:lang w:eastAsia="en-GB"/>
+        </w:rPr>
+        <w:t>How behave with them: if I will send null for them is it ok or I have to get them each time and send you unchanged?</w:t>
+      </w:r>
+    </w:p>
+    <w:p>
+      <w:pPr>
+        <w:spacing w:after="0" w:line="240" w:lineRule="auto"/>
+        <w:rPr>
+          <w:rFonts w:ascii="Arial" w:eastAsia="Times New Roman" w:hAnsi="Arial" w:cs="Arial"/>
+          <w:color w:val="222222"/>
+          <w:sz w:val="24"/>
+          <w:szCs w:val="24"/>
+          <w:lang w:eastAsia="en-GB"/>
+        </w:rPr>
+      </w:pPr>
+      <w:r>
+        <w:rPr>
+          <w:rFonts w:ascii="Arial" w:hAnsi="Arial" w:cs="Arial"/>
+          <w:color w:val="222222"/>
+          <w:shd w:val="clear" w:color="auto" w:fill="FFFFFF"/>
+        </w:rPr>
+        <w:t xml:space="preserve">If our app will make CRUD operations with admin users as well, we will need </w:t>
+      </w:r>
+      <w:proofErr w:type="spellStart"/>
+      <w:proofErr w:type="gramStart"/>
+      <w:r>
+        <w:rPr>
+          <w:rFonts w:ascii="Arial" w:hAnsi="Arial" w:cs="Arial"/>
+          <w:color w:val="222222"/>
+          <w:shd w:val="clear" w:color="auto" w:fill="FFFFFF"/>
+        </w:rPr>
+        <w:t>api</w:t>
+      </w:r>
+      <w:proofErr w:type="spellEnd"/>
+      <w:proofErr w:type="gramEnd"/>
+      <w:r>
+        <w:rPr>
+          <w:rFonts w:ascii="Arial" w:hAnsi="Arial" w:cs="Arial"/>
+          <w:color w:val="222222"/>
+          <w:shd w:val="clear" w:color="auto" w:fill="FFFFFF"/>
+        </w:rPr>
+        <w:t xml:space="preserve"> to get admin users as well</w:t>
+      </w:r>
+      <w:r>
+        <w:rPr>
+          <w:rFonts w:ascii="Arial" w:hAnsi="Arial" w:cs="Arial"/>
+          <w:color w:val="222222"/>
+          <w:shd w:val="clear" w:color="auto" w:fill="FFFFFF"/>
+        </w:rPr>
+        <w:t>.</w:t>
       </w:r>
       <w:bookmarkStart w:id="0" w:name="_GoBack"/>
       <w:bookmarkEnd w:id="0"/>
     </w:p>
+    <w:p/>
     <w:sectPr>
       <w:pgSz w:w="11906" w:h="16838"/>
       <w:pgMar w:top="1440" w:right="1440" w:bottom="1440" w:left="1440" w:header="708" w:footer="708" w:gutter="0"/>
@@ -734,6 +3299,92 @@
 <file path=word/numbering.xml><?xml version="1.0" encoding="utf-8"?>
 <w:numbering xmlns:wpc="http://schemas.microsoft.com/office/word/2010/wordprocessingCanvas" xmlns:mc="http://schemas.openxmlformats.org/markup-compatibility/2006" xmlns:o="urn:schemas-microsoft-com:office:office" xmlns:r="http://schemas.openxmlformats.org/officeDocument/2006/relationships" xmlns:m="http://schemas.openxmlformats.org/officeDocument/2006/math" xmlns:v="urn:schemas-microsoft-com:vml" xmlns:wp14="http://schemas.microsoft.com/office/word/2010/wordprocessingDrawing" xmlns:wp="http://schemas.openxmlformats.org/drawingml/2006/wordprocessingDrawing" xmlns:w10="urn:schemas-microsoft-com:office:word" xmlns:w="http://schemas.openxmlformats.org/wordprocessingml/2006/main" xmlns:w14="http://schemas.microsoft.com/office/word/2010/wordml" xmlns:w15="http://schemas.microsoft.com/office/word/2012/wordml" xmlns:wpg="http://schemas.microsoft.com/office/word/2010/wordprocessingGroup" xmlns:wpi="http://schemas.microsoft.com/office/word/2010/wordprocessingInk" xmlns:wne="http://schemas.microsoft.com/office/word/2006/wordml" xmlns:wps="http://schemas.microsoft.com/office/word/2010/wordprocessingShape" mc:Ignorable="w14 w15 wp14">
   <w:abstractNum w:abstractNumId="0">
+    <w:nsid w:val="0BA144D3"/>
+    <w:multiLevelType w:val="hybridMultilevel"/>
+    <w:tmpl w:val="09F43D3A"/>
+    <w:lvl w:ilvl="0" w:tplc="0809000F">
+      <w:start w:val="1"/>
+      <w:numFmt w:val="decimal"/>
+      <w:lvlText w:val="%1."/>
+      <w:lvlJc w:val="left"/>
+      <w:pPr>
+        <w:ind w:left="720" w:hanging="360"/>
+      </w:pPr>
+    </w:lvl>
+    <w:lvl w:ilvl="1" w:tplc="08090019" w:tentative="1">
+      <w:start w:val="1"/>
+      <w:numFmt w:val="lowerLetter"/>
+      <w:lvlText w:val="%2."/>
+      <w:lvlJc w:val="left"/>
+      <w:pPr>
+        <w:ind w:left="1440" w:hanging="360"/>
+      </w:pPr>
+    </w:lvl>
+    <w:lvl w:ilvl="2" w:tplc="0809001B" w:tentative="1">
+      <w:start w:val="1"/>
+      <w:numFmt w:val="lowerRoman"/>
+      <w:lvlText w:val="%3."/>
+      <w:lvlJc w:val="right"/>
+      <w:pPr>
+        <w:ind w:left="2160" w:hanging="180"/>
+      </w:pPr>
+    </w:lvl>
+    <w:lvl w:ilvl="3" w:tplc="0809000F" w:tentative="1">
+      <w:start w:val="1"/>
+      <w:numFmt w:val="decimal"/>
+      <w:lvlText w:val="%4."/>
+      <w:lvlJc w:val="left"/>
+      <w:pPr>
+        <w:ind w:left="2880" w:hanging="360"/>
+      </w:pPr>
+    </w:lvl>
+    <w:lvl w:ilvl="4" w:tplc="08090019" w:tentative="1">
+      <w:start w:val="1"/>
+      <w:numFmt w:val="lowerLetter"/>
+      <w:lvlText w:val="%5."/>
+      <w:lvlJc w:val="left"/>
+      <w:pPr>
+        <w:ind w:left="3600" w:hanging="360"/>
+      </w:pPr>
+    </w:lvl>
+    <w:lvl w:ilvl="5" w:tplc="0809001B" w:tentative="1">
+      <w:start w:val="1"/>
+      <w:numFmt w:val="lowerRoman"/>
+      <w:lvlText w:val="%6."/>
+      <w:lvlJc w:val="right"/>
+      <w:pPr>
+        <w:ind w:left="4320" w:hanging="180"/>
+      </w:pPr>
+    </w:lvl>
+    <w:lvl w:ilvl="6" w:tplc="0809000F" w:tentative="1">
+      <w:start w:val="1"/>
+      <w:numFmt w:val="decimal"/>
+      <w:lvlText w:val="%7."/>
+      <w:lvlJc w:val="left"/>
+      <w:pPr>
+        <w:ind w:left="5040" w:hanging="360"/>
+      </w:pPr>
+    </w:lvl>
+    <w:lvl w:ilvl="7" w:tplc="08090019" w:tentative="1">
+      <w:start w:val="1"/>
+      <w:numFmt w:val="lowerLetter"/>
+      <w:lvlText w:val="%8."/>
+      <w:lvlJc w:val="left"/>
+      <w:pPr>
+        <w:ind w:left="5760" w:hanging="360"/>
+      </w:pPr>
+    </w:lvl>
+    <w:lvl w:ilvl="8" w:tplc="0809001B" w:tentative="1">
+      <w:start w:val="1"/>
+      <w:numFmt w:val="lowerRoman"/>
+      <w:lvlText w:val="%9."/>
+      <w:lvlJc w:val="right"/>
+      <w:pPr>
+        <w:ind w:left="6480" w:hanging="180"/>
+      </w:pPr>
+    </w:lvl>
+  </w:abstractNum>
+  <w:abstractNum w:abstractNumId="1">
     <w:nsid w:val="3C2633C5"/>
     <w:multiLevelType w:val="hybridMultilevel"/>
     <w:tmpl w:val="A7B6883E"/>
@@ -847,6 +3498,9 @@
     </w:lvl>
   </w:abstractNum>
   <w:num w:numId="1">
+    <w:abstractNumId w:val="1"/>
+  </w:num>
+  <w:num w:numId="2">
     <w:abstractNumId w:val="0"/>
   </w:num>
 </w:numbering>
@@ -1267,6 +3921,28 @@
       <w:szCs w:val="32"/>
     </w:rPr>
   </w:style>
+  <w:style w:type="paragraph" w:styleId="Heading2">
+    <w:name w:val="heading 2"/>
+    <w:basedOn w:val="Normal"/>
+    <w:next w:val="Normal"/>
+    <w:link w:val="Heading2Char"/>
+    <w:uiPriority w:val="9"/>
+    <w:unhideWhenUsed/>
+    <w:qFormat/>
+    <w:rsid w:val="005F047F"/>
+    <w:pPr>
+      <w:keepNext/>
+      <w:keepLines/>
+      <w:spacing w:before="40" w:after="0"/>
+      <w:outlineLvl w:val="1"/>
+    </w:pPr>
+    <w:rPr>
+      <w:rFonts w:asciiTheme="majorHAnsi" w:eastAsiaTheme="majorEastAsia" w:hAnsiTheme="majorHAnsi" w:cstheme="majorBidi"/>
+      <w:color w:val="2E74B5" w:themeColor="accent1" w:themeShade="BF"/>
+      <w:sz w:val="26"/>
+      <w:szCs w:val="26"/>
+    </w:rPr>
+  </w:style>
   <w:style w:type="character" w:default="1" w:styleId="DefaultParagraphFont">
     <w:name w:val="Default Paragraph Font"/>
     <w:uiPriority w:val="1"/>
@@ -1317,6 +3993,53 @@
       <w:ind w:left="720"/>
       <w:contextualSpacing/>
     </w:pPr>
+  </w:style>
+  <w:style w:type="character" w:customStyle="1" w:styleId="Heading2Char">
+    <w:name w:val="Heading 2 Char"/>
+    <w:basedOn w:val="DefaultParagraphFont"/>
+    <w:link w:val="Heading2"/>
+    <w:uiPriority w:val="9"/>
+    <w:rsid w:val="005F047F"/>
+    <w:rPr>
+      <w:rFonts w:asciiTheme="majorHAnsi" w:eastAsiaTheme="majorEastAsia" w:hAnsiTheme="majorHAnsi" w:cstheme="majorBidi"/>
+      <w:color w:val="2E74B5" w:themeColor="accent1" w:themeShade="BF"/>
+      <w:sz w:val="26"/>
+      <w:szCs w:val="26"/>
+    </w:rPr>
+  </w:style>
+  <w:style w:type="paragraph" w:styleId="Title">
+    <w:name w:val="Title"/>
+    <w:basedOn w:val="Normal"/>
+    <w:next w:val="Normal"/>
+    <w:link w:val="TitleChar"/>
+    <w:uiPriority w:val="10"/>
+    <w:qFormat/>
+    <w:rsid w:val="005F047F"/>
+    <w:pPr>
+      <w:spacing w:after="0" w:line="240" w:lineRule="auto"/>
+      <w:contextualSpacing/>
+    </w:pPr>
+    <w:rPr>
+      <w:rFonts w:asciiTheme="majorHAnsi" w:eastAsiaTheme="majorEastAsia" w:hAnsiTheme="majorHAnsi" w:cstheme="majorBidi"/>
+      <w:spacing w:val="-10"/>
+      <w:kern w:val="28"/>
+      <w:sz w:val="56"/>
+      <w:szCs w:val="56"/>
+    </w:rPr>
+  </w:style>
+  <w:style w:type="character" w:customStyle="1" w:styleId="TitleChar">
+    <w:name w:val="Title Char"/>
+    <w:basedOn w:val="DefaultParagraphFont"/>
+    <w:link w:val="Title"/>
+    <w:uiPriority w:val="10"/>
+    <w:rsid w:val="005F047F"/>
+    <w:rPr>
+      <w:rFonts w:asciiTheme="majorHAnsi" w:eastAsiaTheme="majorEastAsia" w:hAnsiTheme="majorHAnsi" w:cstheme="majorBidi"/>
+      <w:spacing w:val="-10"/>
+      <w:kern w:val="28"/>
+      <w:sz w:val="56"/>
+      <w:szCs w:val="56"/>
+    </w:rPr>
   </w:style>
 </w:styles>
 </file>

</xml_diff>